<commit_message>
hand-checked zdiff calculations; also, Zdiff.resi_report now reports resi of target, not template
</commit_message>
<xml_diff>
--- a/zdiffs/zdiff notes.docx
+++ b/zdiffs/zdiff notes.docx
@@ -1761,7 +1761,6 @@
           <w:rFonts w:ascii="Courier New" w:hAnsi="Courier New"/>
           <w:color w:val="000000"/>
         </w:rPr>
-        <w:lastRenderedPageBreak/>
         <w:t xml:space="preserve">        </w:t>
       </w:r>
       <w:r>
@@ -3563,7 +3562,6 @@
         <w:pStyle w:val="Default"/>
       </w:pPr>
       <w:r>
-        <w:lastRenderedPageBreak/>
         <w:t>Remade the zdiff's with new code. The zdiff's at the top and bottom came out correct, and there was the right number of them, so I figure it probably works.</w:t>
       </w:r>
     </w:p>
@@ -6745,7 +6743,6 @@
           <w:sz w:val="20"/>
           <w:szCs w:val="20"/>
         </w:rPr>
-        <w:lastRenderedPageBreak/>
         <w:t xml:space="preserve">        pos_inputs </w:t>
       </w:r>
       <w:r>
@@ -10946,7 +10943,6 @@
           <w:sz w:val="20"/>
           <w:szCs w:val="20"/>
         </w:rPr>
-        <w:lastRenderedPageBreak/>
         <w:t xml:space="preserve">        with warnings</w:t>
       </w:r>
       <w:r>
@@ -13881,7 +13877,6 @@
         <w:pStyle w:val="Heading1"/>
       </w:pPr>
       <w:r>
-        <w:lastRenderedPageBreak/>
         <w:t>September 4, 2012</w:t>
       </w:r>
     </w:p>
@@ -14030,7 +14025,6 @@
         <w:pStyle w:val="Default"/>
       </w:pPr>
       <w:r>
-        <w:lastRenderedPageBreak/>
         <w:t>I created a folder called "zdiff module/comparison structures". In this folder I made subfolders "cluster73", "cluster99", "cluster71" and "cluster18". IN each subfolder I put one of Daniel's aligned structures that was mapped to this cluster (file taken from "pymol/structures", which in turn was sent to me by Daniel a long long time ago, before I kept good records), as well as the structure (or structure</w:t>
       </w:r>
       <w:r>
@@ -14154,11 +14148,7 @@
         <w:pStyle w:val="Textbody"/>
       </w:pPr>
       <w:r>
-        <w:t xml:space="preserve">I created multiple sequence aglinments with ClustalW, each containing the sequence of a PDB structure that is in an HHOMP cluster, the HHOMP cluster that contains it (according to the annotations of the clusters, since these sequences do not always appear in the MSA of the clusters given by HHOMP), and a structure from Daniel's dataset that was mapped to that </w:t>
-      </w:r>
-      <w:r>
-        <w:lastRenderedPageBreak/>
-        <w:t>cluster by HHOMP's search function. The alignments are in “zdiff module/gonnet aligned”. They were created using the following Python function:</w:t>
+        <w:t>I created multiple sequence aglinments with ClustalW, each containing the sequence of a PDB structure that is in an HHOMP cluster, the HHOMP cluster that contains it (according to the annotations of the clusters, since these sequences do not always appear in the MSA of the clusters given by HHOMP), and a structure from Daniel's dataset that was mapped to that cluster by HHOMP's search function. The alignments are in “zdiff module/gonnet aligned”. They were created using the following Python function:</w:t>
       </w:r>
     </w:p>
     <w:p>
@@ -15651,7 +15641,6 @@
       </w:pPr>
       <w:bookmarkStart w:id="0" w:name="__DdeLink__1317_1086239662"/>
       <w:r>
-        <w:lastRenderedPageBreak/>
         <w:t>I ran this function with t</w:t>
       </w:r>
       <w:bookmarkEnd w:id="0"/>
@@ -15978,7 +15967,6 @@
         <w:t xml:space="preserve"> </w:t>
       </w:r>
       <w:r>
-        <w:lastRenderedPageBreak/>
         <w:t>8</w:t>
       </w:r>
       <w:r>
@@ -21823,7 +21811,6 @@
           <w:sz w:val="20"/>
           <w:szCs w:val="20"/>
         </w:rPr>
-        <w:lastRenderedPageBreak/>
         <w:t xml:space="preserve">        </w:t>
       </w:r>
     </w:p>
@@ -26180,7 +26167,6 @@
           <w:sz w:val="20"/>
           <w:szCs w:val="20"/>
         </w:rPr>
-        <w:lastRenderedPageBreak/>
         <w:t xml:space="preserve">                </w:t>
       </w:r>
       <w:r>
@@ -29686,7 +29672,6 @@
           <w:sz w:val="20"/>
           <w:szCs w:val="20"/>
         </w:rPr>
-        <w:lastRenderedPageBreak/>
         <w:t xml:space="preserve">                  alignment_file</w:t>
       </w:r>
       <w:r>
@@ -33638,7 +33623,6 @@
           <w:sz w:val="20"/>
           <w:szCs w:val="20"/>
         </w:rPr>
-        <w:lastRenderedPageBreak/>
         <w:t xml:space="preserve">    </w:t>
       </w:r>
       <w:r>
@@ -36736,7 +36720,6 @@
         <w:rPr>
           <w:rStyle w:val="Strong"/>
         </w:rPr>
-        <w:lastRenderedPageBreak/>
         <w:t>Hand-calculated zdiffs for alignment "gonnet_aligned/cluster99, 2OMF as target, 2J1N as template":</w:t>
       </w:r>
     </w:p>
@@ -37372,7 +37355,6 @@
     </w:p>
     <w:p>
       <w:r>
-        <w:lastRenderedPageBreak/>
         <w:t>Looking at cluster18 as a typical example, her</w:t>
       </w:r>
       <w:r>
@@ -37874,31 +37856,12 @@
     </w:p>
     <w:p>
       <w:pPr>
-        <w:shd w:val="clear" w:color="auto" w:fill="FFFFFF"/>
-        <w:spacing w:after="0" w:line="240" w:lineRule="auto"/>
-        <w:rPr>
-          <w:rFonts w:ascii="Courier New" w:eastAsia="Times New Roman" w:hAnsi="Courier New" w:cs="Courier New"/>
-          <w:color w:val="000000"/>
-          <w:sz w:val="20"/>
-          <w:szCs w:val="20"/>
-        </w:rPr>
-      </w:pPr>
-      <w:r>
-        <w:rPr>
-          <w:rFonts w:ascii="Courier New" w:eastAsia="Times New Roman" w:hAnsi="Courier New" w:cs="Courier New"/>
-          <w:color w:val="000000"/>
-          <w:sz w:val="20"/>
-          <w:szCs w:val="20"/>
-        </w:rPr>
+        <w:pStyle w:val="code0"/>
+      </w:pPr>
+      <w:r>
         <w:t xml:space="preserve"> </w:t>
       </w:r>
       <w:r>
-        <w:rPr>
-          <w:rFonts w:ascii="Courier New" w:eastAsia="Times New Roman" w:hAnsi="Courier New" w:cs="Courier New"/>
-          <w:color w:val="000000"/>
-          <w:sz w:val="20"/>
-          <w:szCs w:val="20"/>
-        </w:rPr>
         <w:t xml:space="preserve"> ('gi|43273969|gb|EAD', 0.05055292259083728),</w:t>
       </w:r>
     </w:p>
@@ -38634,7 +38597,6 @@
           <w:sz w:val="20"/>
           <w:szCs w:val="20"/>
         </w:rPr>
-        <w:lastRenderedPageBreak/>
         <w:t>def</w:t>
       </w:r>
       <w:r>
@@ -42542,7 +42504,6 @@
           <w:sz w:val="20"/>
           <w:szCs w:val="20"/>
         </w:rPr>
-        <w:lastRenderedPageBreak/>
         <w:t>    structure's sequence must be in the alignment, and must be the only</w:t>
       </w:r>
     </w:p>
@@ -44320,8 +44281,6 @@
       <w:r>
         <w:t>Here's the code for the specific script that, using these functions, calculated how many sequences in each cluster were closer to the template than the zdiff comparison protein:</w:t>
       </w:r>
-      <w:bookmarkStart w:id="1" w:name="_GoBack"/>
-      <w:bookmarkEnd w:id="1"/>
     </w:p>
     <w:p>
       <w:pPr>
@@ -45849,7 +45808,6 @@
           <w:sz w:val="20"/>
           <w:szCs w:val="20"/>
         </w:rPr>
-        <w:lastRenderedPageBreak/>
         <w:t xml:space="preserve">    </w:t>
       </w:r>
       <w:r>
@@ -47683,6 +47641,3883 @@
           <w:color w:val="806030"/>
           <w:sz w:val="20"/>
           <w:szCs w:val="20"/>
+        </w:rPr>
+        <w:t>)</w:t>
+      </w:r>
+    </w:p>
+    <w:p/>
+    <w:p/>
+    <w:p>
+      <w:r>
+        <w:t>Alright, now to hand-calculate a few z</w:t>
+      </w:r>
+      <w:r>
+        <w:rPr>
+          <w:vertAlign w:val="subscript"/>
+        </w:rPr>
+        <w:t>diff</w:t>
+      </w:r>
+      <w:r>
+        <w:t>'s to make sure my code isn't completely insane. As noted in the last entry, it's a little insane: the z</w:t>
+      </w:r>
+      <w:r>
+        <w:rPr>
+          <w:vertAlign w:val="subscript"/>
+        </w:rPr>
+        <w:t>diff</w:t>
+      </w:r>
+      <w:r>
+        <w:t xml:space="preserve">'s are associated with the residue number of the </w:t>
+      </w:r>
+      <w:r>
+        <w:rPr>
+          <w:i/>
+        </w:rPr>
+        <w:t>template</w:t>
+      </w:r>
+      <w:r>
+        <w:t xml:space="preserve"> structure, not of the protein being modeled!</w:t>
+      </w:r>
+      <w:r>
+        <w:t xml:space="preserve"> However, keeping this in mind, I am going to check if it's working.</w:t>
+      </w:r>
+    </w:p>
+    <w:p>
+      <w:pPr>
+        <w:pStyle w:val="NoSpacing"/>
+        <w:rPr>
+          <w:rStyle w:val="Strong"/>
+        </w:rPr>
+      </w:pPr>
+      <w:r>
+        <w:rPr>
+          <w:rStyle w:val="Strong"/>
+        </w:rPr>
+        <w:t>Hand-calculated zdiffs for alignment "gonnet_aligned/cluster99, 2OMF as target, 2J1N as template":</w:t>
+      </w:r>
+    </w:p>
+    <w:p>
+      <w:r>
+        <w:t>I'm opening the alignment in ClustalX, and deleting all sequences except for those of the template and the target.</w:t>
+      </w:r>
+    </w:p>
+    <w:p>
+      <w:r>
+        <w:t>I opened "</w:t>
+      </w:r>
+      <w:r>
+        <w:t>gonnet_zdiff\cluster99, 2OMF as target, 2J1N as template.zdiff</w:t>
+      </w:r>
+      <w:r>
+        <w:t>" in a text editor.</w:t>
+      </w:r>
+    </w:p>
+    <w:p>
+      <w:r>
+        <w:t>In PyMOL, I opened Daniel's aligned structure of 2J1N, "</w:t>
+      </w:r>
+      <w:r>
+        <w:t>comparison structures\cluster99\aligned_2J1N.pdb</w:t>
+      </w:r>
+      <w:r>
+        <w:t>". I also opened the structure of 2OMF that, and this is important, that I have previously structurally aligned to Daniel's 2J1N structure: "</w:t>
+      </w:r>
+      <w:r>
+        <w:t xml:space="preserve"> cluster99\2OMF aligned to daniel's 2J1N.pdb</w:t>
+      </w:r>
+      <w:r>
+        <w:t>"</w:t>
+      </w:r>
+    </w:p>
+    <w:p>
+      <w:r>
+        <w:t>The first five residues of the proteins are aligned with each other. I'll check the z</w:t>
+      </w:r>
+      <w:r>
+        <w:rPr>
+          <w:vertAlign w:val="subscript"/>
+        </w:rPr>
+        <w:t>diff</w:t>
+      </w:r>
+      <w:r>
+        <w:t xml:space="preserve"> on these first.</w:t>
+      </w:r>
+    </w:p>
+    <w:p>
+      <w:r>
+        <w:t>In PyMOL's sequence viewer, I selected the first five residues of 2J1N</w:t>
+      </w:r>
+      <w:r>
+        <w:t>, and entered the following command, receiving the following output:</w:t>
+      </w:r>
+    </w:p>
+    <w:p>
+      <w:pPr>
+        <w:pStyle w:val="code0"/>
+      </w:pPr>
+      <w:r>
+        <w:t>PyMOL&gt;iterate_state 1, sele &amp; n. ca, print(str(resi) + ': ' + str(z))</w:t>
+      </w:r>
+    </w:p>
+    <w:p>
+      <w:pPr>
+        <w:pStyle w:val="code0"/>
+      </w:pPr>
+      <w:r>
+        <w:t>1: -12.1529998779</w:t>
+      </w:r>
+    </w:p>
+    <w:p>
+      <w:pPr>
+        <w:pStyle w:val="code0"/>
+      </w:pPr>
+      <w:r>
+        <w:t>2: -14.2550001144</w:t>
+      </w:r>
+    </w:p>
+    <w:p>
+      <w:pPr>
+        <w:pStyle w:val="code0"/>
+      </w:pPr>
+      <w:r>
+        <w:t>3: -14.0089998245</w:t>
+      </w:r>
+    </w:p>
+    <w:p>
+      <w:pPr>
+        <w:pStyle w:val="code0"/>
+      </w:pPr>
+      <w:r>
+        <w:t>4: -15.4919996262</w:t>
+      </w:r>
+    </w:p>
+    <w:p>
+      <w:pPr>
+        <w:pStyle w:val="code0"/>
+      </w:pPr>
+      <w:r>
+        <w:t>5: -18.2070007324</w:t>
+      </w:r>
+    </w:p>
+    <w:p>
+      <w:pPr>
+        <w:pStyle w:val="code0"/>
+      </w:pPr>
+      <w:r>
+        <w:t xml:space="preserve"> IterateState: iterated over 5 atom coordinate states.</w:t>
+      </w:r>
+    </w:p>
+    <w:p/>
+    <w:p>
+      <w:r>
+        <w:t>Then, I did the same for 2OMF.</w:t>
+      </w:r>
+    </w:p>
+    <w:p>
+      <w:pPr>
+        <w:pStyle w:val="code0"/>
+      </w:pPr>
+      <w:r>
+        <w:t>PyMOL&gt;iterate_state 1, sele &amp; n. ca, print(str(resi) + ': ' + str(z))</w:t>
+      </w:r>
+    </w:p>
+    <w:p>
+      <w:pPr>
+        <w:pStyle w:val="code0"/>
+      </w:pPr>
+      <w:r>
+        <w:t>1: -11.9630002975</w:t>
+      </w:r>
+    </w:p>
+    <w:p>
+      <w:pPr>
+        <w:pStyle w:val="code0"/>
+      </w:pPr>
+      <w:r>
+        <w:t>2: -14.1680002213</w:t>
+      </w:r>
+    </w:p>
+    <w:p>
+      <w:pPr>
+        <w:pStyle w:val="code0"/>
+      </w:pPr>
+      <w:r>
+        <w:t>3: -14.0349998474</w:t>
+      </w:r>
+    </w:p>
+    <w:p>
+      <w:pPr>
+        <w:pStyle w:val="code0"/>
+      </w:pPr>
+      <w:r>
+        <w:t>4: -15.5559997559</w:t>
+      </w:r>
+    </w:p>
+    <w:p>
+      <w:pPr>
+        <w:pStyle w:val="code0"/>
+      </w:pPr>
+      <w:r>
+        <w:t>5: -18.2000007629</w:t>
+      </w:r>
+    </w:p>
+    <w:p>
+      <w:pPr>
+        <w:pStyle w:val="code0"/>
+      </w:pPr>
+      <w:r>
+        <w:t xml:space="preserve"> IterateState: iterated over 5 atom coordinate states.</w:t>
+      </w:r>
+    </w:p>
+    <w:p/>
+    <w:p>
+      <w:r>
+        <w:t xml:space="preserve">These differences are: </w:t>
+      </w:r>
+      <w:r>
+        <w:t>-.19, -.09, .02, .07</w:t>
+      </w:r>
+      <w:r>
+        <w:t>, 2.71</w:t>
+      </w:r>
+    </w:p>
+    <w:p>
+      <w:r>
+        <w:t>From the z</w:t>
+      </w:r>
+      <w:r>
+        <w:rPr>
+          <w:vertAlign w:val="subscript"/>
+        </w:rPr>
+        <w:t xml:space="preserve">diff </w:t>
+      </w:r>
+      <w:r>
+        <w:t xml:space="preserve">file, </w:t>
+      </w:r>
+      <w:r>
+        <w:t>"</w:t>
+      </w:r>
+      <w:r>
+        <w:t>gonnet_zdiff\cluster99, 2OMF as target, 2J1N as template.zdiff</w:t>
+      </w:r>
+      <w:r>
+        <w:t>"</w:t>
+      </w:r>
+      <w:r>
+        <w:t>:</w:t>
+      </w:r>
+    </w:p>
+    <w:p>
+      <w:pPr>
+        <w:pStyle w:val="code0"/>
+      </w:pPr>
+      <w:r>
+        <w:t>1, -0.19</w:t>
+      </w:r>
+    </w:p>
+    <w:p>
+      <w:pPr>
+        <w:pStyle w:val="code0"/>
+      </w:pPr>
+      <w:r>
+        <w:t>2, -0.0869999</w:t>
+      </w:r>
+    </w:p>
+    <w:p>
+      <w:pPr>
+        <w:pStyle w:val="code0"/>
+      </w:pPr>
+      <w:r>
+        <w:t>3, 0.026</w:t>
+      </w:r>
+    </w:p>
+    <w:p>
+      <w:pPr>
+        <w:pStyle w:val="code0"/>
+      </w:pPr>
+      <w:r>
+        <w:t>4, 0.0640001</w:t>
+      </w:r>
+    </w:p>
+    <w:p>
+      <w:pPr>
+        <w:pStyle w:val="code0"/>
+      </w:pPr>
+      <w:r>
+        <w:t>5, -0.00699997</w:t>
+      </w:r>
+    </w:p>
+    <w:p/>
+    <w:p>
+      <w:r>
+        <w:t xml:space="preserve">They're all right on target, except for the sign of 4, and 5 is way off. </w:t>
+      </w:r>
+      <w:r>
+        <w:t>I obviously miscalculted number five, looking back at the numbers from PyMOL.</w:t>
+      </w:r>
+      <w:r>
+        <w:t xml:space="preserve"> I don't know about four, but I don't care about sign errors, and it was probably me, not the program.</w:t>
+      </w:r>
+    </w:p>
+    <w:p>
+      <w:r>
+        <w:t>That check was for a part before there are any gaps.</w:t>
+      </w:r>
+      <w:r>
+        <w:t xml:space="preserve"> If there's some screwup happening due to the gaps, I wouldn't see it here.</w:t>
+      </w:r>
+    </w:p>
+    <w:p>
+      <w:r>
+        <w:t>The last time I checked z</w:t>
+      </w:r>
+      <w:r>
+        <w:rPr>
+          <w:vertAlign w:val="subscript"/>
+        </w:rPr>
+        <w:t>diff</w:t>
+      </w:r>
+      <w:r>
+        <w:t xml:space="preserve">'s by hand, I wrote a wonderful little script called </w:t>
+      </w:r>
+      <w:r>
+        <w:rPr>
+          <w:i/>
+        </w:rPr>
+        <w:t>find_seq</w:t>
+      </w:r>
+      <w:r>
+        <w:t xml:space="preserve">, which gives the residue number of </w:t>
+      </w:r>
+      <w:r>
+        <w:t xml:space="preserve">the first instance of </w:t>
+      </w:r>
+      <w:r>
+        <w:t>a specified 5-residue sequence</w:t>
+      </w:r>
+      <w:r>
+        <w:t>. Its overly specific nature</w:t>
+      </w:r>
+      <w:r>
+        <w:t xml:space="preserve"> and inflexibility remind me of a wizard's spell for some reason</w:t>
+      </w:r>
+      <w:r>
+        <w:t>, like from Dungeons and Dragons I guess.</w:t>
+      </w:r>
+      <w:r>
+        <w:t xml:space="preserve"> The fact that it's completely uncommented complete's the effect that it's compied from the arcane </w:t>
+      </w:r>
+      <w:r>
+        <w:t>notation in a wizard's spellbook.</w:t>
+      </w:r>
+    </w:p>
+    <w:p>
+      <w:pPr>
+        <w:pStyle w:val="HTMLPreformatted"/>
+        <w:shd w:val="clear" w:color="auto" w:fill="F1F0F0"/>
+        <w:rPr>
+          <w:color w:val="000000"/>
+        </w:rPr>
+      </w:pPr>
+      <w:r>
+        <w:rPr>
+          <w:b/>
+          <w:bCs/>
+          <w:color w:val="400000"/>
+        </w:rPr>
+        <w:t>from</w:t>
+      </w:r>
+      <w:r>
+        <w:rPr>
+          <w:color w:val="000000"/>
+        </w:rPr>
+        <w:t xml:space="preserve"> collections </w:t>
+      </w:r>
+      <w:r>
+        <w:rPr>
+          <w:b/>
+          <w:bCs/>
+          <w:color w:val="400000"/>
+        </w:rPr>
+        <w:t>import</w:t>
+      </w:r>
+      <w:r>
+        <w:rPr>
+          <w:color w:val="000000"/>
+        </w:rPr>
+        <w:t xml:space="preserve"> deque</w:t>
+      </w:r>
+    </w:p>
+    <w:p>
+      <w:pPr>
+        <w:pStyle w:val="HTMLPreformatted"/>
+        <w:shd w:val="clear" w:color="auto" w:fill="F1F0F0"/>
+        <w:rPr>
+          <w:color w:val="000000"/>
+        </w:rPr>
+      </w:pPr>
+      <w:r>
+        <w:rPr>
+          <w:b/>
+          <w:bCs/>
+          <w:color w:val="400000"/>
+        </w:rPr>
+        <w:t>from</w:t>
+      </w:r>
+      <w:r>
+        <w:rPr>
+          <w:color w:val="000000"/>
+        </w:rPr>
+        <w:t xml:space="preserve"> sundries </w:t>
+      </w:r>
+      <w:r>
+        <w:rPr>
+          <w:b/>
+          <w:bCs/>
+          <w:color w:val="400000"/>
+        </w:rPr>
+        <w:t>import</w:t>
+      </w:r>
+      <w:r>
+        <w:rPr>
+          <w:color w:val="000000"/>
+        </w:rPr>
+        <w:t xml:space="preserve"> one_letter</w:t>
+      </w:r>
+    </w:p>
+    <w:p>
+      <w:pPr>
+        <w:pStyle w:val="HTMLPreformatted"/>
+        <w:shd w:val="clear" w:color="auto" w:fill="F1F0F0"/>
+        <w:rPr>
+          <w:color w:val="000000"/>
+        </w:rPr>
+      </w:pPr>
+    </w:p>
+    <w:p>
+      <w:pPr>
+        <w:pStyle w:val="HTMLPreformatted"/>
+        <w:shd w:val="clear" w:color="auto" w:fill="F1F0F0"/>
+        <w:rPr>
+          <w:color w:val="000000"/>
+        </w:rPr>
+      </w:pPr>
+      <w:r>
+        <w:rPr>
+          <w:color w:val="000000"/>
+        </w:rPr>
+        <w:t>stored</w:t>
+      </w:r>
+      <w:r>
+        <w:rPr>
+          <w:color w:val="806030"/>
+        </w:rPr>
+        <w:t>.</w:t>
+      </w:r>
+      <w:r>
+        <w:rPr>
+          <w:color w:val="000000"/>
+        </w:rPr>
+        <w:t xml:space="preserve">one_letter </w:t>
+      </w:r>
+      <w:r>
+        <w:rPr>
+          <w:color w:val="806030"/>
+        </w:rPr>
+        <w:t>=</w:t>
+      </w:r>
+      <w:r>
+        <w:rPr>
+          <w:color w:val="000000"/>
+        </w:rPr>
+        <w:t xml:space="preserve"> one_letter</w:t>
+      </w:r>
+    </w:p>
+    <w:p>
+      <w:pPr>
+        <w:pStyle w:val="HTMLPreformatted"/>
+        <w:shd w:val="clear" w:color="auto" w:fill="F1F0F0"/>
+        <w:rPr>
+          <w:color w:val="000000"/>
+        </w:rPr>
+      </w:pPr>
+    </w:p>
+    <w:p>
+      <w:pPr>
+        <w:pStyle w:val="HTMLPreformatted"/>
+        <w:shd w:val="clear" w:color="auto" w:fill="F1F0F0"/>
+        <w:rPr>
+          <w:color w:val="000000"/>
+        </w:rPr>
+      </w:pPr>
+      <w:r>
+        <w:rPr>
+          <w:b/>
+          <w:bCs/>
+          <w:color w:val="400000"/>
+        </w:rPr>
+        <w:t>def</w:t>
+      </w:r>
+      <w:r>
+        <w:rPr>
+          <w:color w:val="000000"/>
+        </w:rPr>
+        <w:t xml:space="preserve"> find_seq</w:t>
+      </w:r>
+      <w:r>
+        <w:rPr>
+          <w:color w:val="806030"/>
+        </w:rPr>
+        <w:t>(</w:t>
+      </w:r>
+      <w:r>
+        <w:rPr>
+          <w:color w:val="000000"/>
+        </w:rPr>
+        <w:t>target</w:t>
+      </w:r>
+      <w:r>
+        <w:rPr>
+          <w:color w:val="806030"/>
+        </w:rPr>
+        <w:t>):</w:t>
+      </w:r>
+    </w:p>
+    <w:p>
+      <w:pPr>
+        <w:pStyle w:val="HTMLPreformatted"/>
+        <w:shd w:val="clear" w:color="auto" w:fill="F1F0F0"/>
+        <w:rPr>
+          <w:color w:val="000000"/>
+        </w:rPr>
+      </w:pPr>
+      <w:r>
+        <w:rPr>
+          <w:color w:val="000000"/>
+        </w:rPr>
+        <w:t xml:space="preserve">    stored</w:t>
+      </w:r>
+      <w:r>
+        <w:rPr>
+          <w:color w:val="806030"/>
+        </w:rPr>
+        <w:t>.</w:t>
+      </w:r>
+      <w:r>
+        <w:rPr>
+          <w:color w:val="000000"/>
+        </w:rPr>
+        <w:t xml:space="preserve">resi_resn </w:t>
+      </w:r>
+      <w:r>
+        <w:rPr>
+          <w:color w:val="806030"/>
+        </w:rPr>
+        <w:t>=</w:t>
+      </w:r>
+      <w:r>
+        <w:rPr>
+          <w:color w:val="000000"/>
+        </w:rPr>
+        <w:t xml:space="preserve"> </w:t>
+      </w:r>
+      <w:r>
+        <w:rPr>
+          <w:color w:val="E34ADC"/>
+        </w:rPr>
+        <w:t>list</w:t>
+      </w:r>
+      <w:r>
+        <w:rPr>
+          <w:color w:val="806030"/>
+        </w:rPr>
+        <w:t>()</w:t>
+      </w:r>
+    </w:p>
+    <w:p>
+      <w:pPr>
+        <w:pStyle w:val="HTMLPreformatted"/>
+        <w:shd w:val="clear" w:color="auto" w:fill="F1F0F0"/>
+        <w:rPr>
+          <w:color w:val="000000"/>
+        </w:rPr>
+      </w:pPr>
+      <w:r>
+        <w:rPr>
+          <w:color w:val="000000"/>
+        </w:rPr>
+        <w:t xml:space="preserve">    cmd</w:t>
+      </w:r>
+      <w:r>
+        <w:rPr>
+          <w:color w:val="806030"/>
+        </w:rPr>
+        <w:t>.</w:t>
+      </w:r>
+      <w:r>
+        <w:rPr>
+          <w:color w:val="000000"/>
+        </w:rPr>
+        <w:t>iterate</w:t>
+      </w:r>
+      <w:r>
+        <w:rPr>
+          <w:color w:val="806030"/>
+        </w:rPr>
+        <w:t>(</w:t>
+      </w:r>
+      <w:r>
+        <w:rPr>
+          <w:color w:val="E60000"/>
+        </w:rPr>
+        <w:t>'n. ca'</w:t>
+      </w:r>
+      <w:r>
+        <w:rPr>
+          <w:color w:val="806030"/>
+        </w:rPr>
+        <w:t>,</w:t>
+      </w:r>
+      <w:r>
+        <w:rPr>
+          <w:color w:val="000000"/>
+        </w:rPr>
+        <w:t xml:space="preserve"> </w:t>
+      </w:r>
+      <w:r>
+        <w:rPr>
+          <w:color w:val="E60000"/>
+        </w:rPr>
+        <w:t>'stored.resi_resn.append((resi, one_letter[resn]))'</w:t>
+      </w:r>
+      <w:r>
+        <w:rPr>
+          <w:color w:val="806030"/>
+        </w:rPr>
+        <w:t>)</w:t>
+      </w:r>
+    </w:p>
+    <w:p>
+      <w:pPr>
+        <w:pStyle w:val="HTMLPreformatted"/>
+        <w:shd w:val="clear" w:color="auto" w:fill="F1F0F0"/>
+        <w:rPr>
+          <w:color w:val="000000"/>
+        </w:rPr>
+      </w:pPr>
+      <w:r>
+        <w:rPr>
+          <w:color w:val="000000"/>
+        </w:rPr>
+        <w:t xml:space="preserve">    </w:t>
+      </w:r>
+    </w:p>
+    <w:p>
+      <w:pPr>
+        <w:pStyle w:val="HTMLPreformatted"/>
+        <w:shd w:val="clear" w:color="auto" w:fill="F1F0F0"/>
+        <w:rPr>
+          <w:color w:val="000000"/>
+        </w:rPr>
+      </w:pPr>
+      <w:r>
+        <w:rPr>
+          <w:color w:val="000000"/>
+        </w:rPr>
+        <w:t xml:space="preserve">    last_five </w:t>
+      </w:r>
+      <w:r>
+        <w:rPr>
+          <w:color w:val="806030"/>
+        </w:rPr>
+        <w:t>=</w:t>
+      </w:r>
+      <w:r>
+        <w:rPr>
+          <w:color w:val="000000"/>
+        </w:rPr>
+        <w:t xml:space="preserve"> deque</w:t>
+      </w:r>
+      <w:r>
+        <w:rPr>
+          <w:color w:val="806030"/>
+        </w:rPr>
+        <w:t>(</w:t>
+      </w:r>
+      <w:r>
+        <w:rPr>
+          <w:color w:val="000000"/>
+        </w:rPr>
+        <w:t>stored</w:t>
+      </w:r>
+      <w:r>
+        <w:rPr>
+          <w:color w:val="806030"/>
+        </w:rPr>
+        <w:t>.</w:t>
+      </w:r>
+      <w:r>
+        <w:rPr>
+          <w:color w:val="000000"/>
+        </w:rPr>
+        <w:t>resi_resn</w:t>
+      </w:r>
+      <w:r>
+        <w:rPr>
+          <w:color w:val="806030"/>
+        </w:rPr>
+        <w:t>[:</w:t>
+      </w:r>
+      <w:r>
+        <w:rPr>
+          <w:color w:val="C00000"/>
+        </w:rPr>
+        <w:t>5</w:t>
+      </w:r>
+      <w:r>
+        <w:rPr>
+          <w:color w:val="806030"/>
+        </w:rPr>
+        <w:t>])</w:t>
+      </w:r>
+    </w:p>
+    <w:p>
+      <w:pPr>
+        <w:pStyle w:val="HTMLPreformatted"/>
+        <w:shd w:val="clear" w:color="auto" w:fill="F1F0F0"/>
+        <w:rPr>
+          <w:color w:val="000000"/>
+        </w:rPr>
+      </w:pPr>
+      <w:r>
+        <w:rPr>
+          <w:color w:val="000000"/>
+        </w:rPr>
+        <w:t xml:space="preserve">    </w:t>
+      </w:r>
+      <w:r>
+        <w:rPr>
+          <w:b/>
+          <w:bCs/>
+          <w:color w:val="400000"/>
+        </w:rPr>
+        <w:t>for</w:t>
+      </w:r>
+      <w:r>
+        <w:rPr>
+          <w:color w:val="000000"/>
+        </w:rPr>
+        <w:t xml:space="preserve"> resi</w:t>
+      </w:r>
+      <w:r>
+        <w:rPr>
+          <w:color w:val="806030"/>
+        </w:rPr>
+        <w:t>,</w:t>
+      </w:r>
+      <w:r>
+        <w:rPr>
+          <w:color w:val="000000"/>
+        </w:rPr>
+        <w:t xml:space="preserve"> resn </w:t>
+      </w:r>
+      <w:r>
+        <w:rPr>
+          <w:b/>
+          <w:bCs/>
+          <w:color w:val="400000"/>
+        </w:rPr>
+        <w:t>in</w:t>
+      </w:r>
+      <w:r>
+        <w:rPr>
+          <w:color w:val="000000"/>
+        </w:rPr>
+        <w:t xml:space="preserve"> stored</w:t>
+      </w:r>
+      <w:r>
+        <w:rPr>
+          <w:color w:val="806030"/>
+        </w:rPr>
+        <w:t>.</w:t>
+      </w:r>
+      <w:r>
+        <w:rPr>
+          <w:color w:val="000000"/>
+        </w:rPr>
+        <w:t>resi_resn</w:t>
+      </w:r>
+      <w:r>
+        <w:rPr>
+          <w:color w:val="806030"/>
+        </w:rPr>
+        <w:t>[</w:t>
+      </w:r>
+      <w:r>
+        <w:rPr>
+          <w:color w:val="C00000"/>
+        </w:rPr>
+        <w:t>5</w:t>
+      </w:r>
+      <w:r>
+        <w:rPr>
+          <w:color w:val="806030"/>
+        </w:rPr>
+        <w:t>:]:</w:t>
+      </w:r>
+    </w:p>
+    <w:p>
+      <w:pPr>
+        <w:pStyle w:val="HTMLPreformatted"/>
+        <w:shd w:val="clear" w:color="auto" w:fill="F1F0F0"/>
+        <w:rPr>
+          <w:color w:val="000000"/>
+        </w:rPr>
+      </w:pPr>
+      <w:r>
+        <w:rPr>
+          <w:color w:val="000000"/>
+        </w:rPr>
+        <w:t xml:space="preserve">        </w:t>
+      </w:r>
+      <w:r>
+        <w:rPr>
+          <w:b/>
+          <w:bCs/>
+          <w:color w:val="400000"/>
+        </w:rPr>
+        <w:t>if</w:t>
+      </w:r>
+      <w:r>
+        <w:rPr>
+          <w:color w:val="000000"/>
+        </w:rPr>
+        <w:t xml:space="preserve"> </w:t>
+      </w:r>
+      <w:r>
+        <w:rPr>
+          <w:color w:val="E60000"/>
+        </w:rPr>
+        <w:t>''</w:t>
+      </w:r>
+      <w:r>
+        <w:rPr>
+          <w:color w:val="806030"/>
+        </w:rPr>
+        <w:t>.</w:t>
+      </w:r>
+      <w:r>
+        <w:rPr>
+          <w:color w:val="000000"/>
+        </w:rPr>
+        <w:t>join</w:t>
+      </w:r>
+      <w:r>
+        <w:rPr>
+          <w:color w:val="806030"/>
+        </w:rPr>
+        <w:t>([</w:t>
+      </w:r>
+      <w:r>
+        <w:rPr>
+          <w:color w:val="000000"/>
+        </w:rPr>
+        <w:t>x</w:t>
+      </w:r>
+      <w:r>
+        <w:rPr>
+          <w:color w:val="806030"/>
+        </w:rPr>
+        <w:t>[</w:t>
+      </w:r>
+      <w:r>
+        <w:rPr>
+          <w:color w:val="C00000"/>
+        </w:rPr>
+        <w:t>1</w:t>
+      </w:r>
+      <w:r>
+        <w:rPr>
+          <w:color w:val="806030"/>
+        </w:rPr>
+        <w:t>]</w:t>
+      </w:r>
+      <w:r>
+        <w:rPr>
+          <w:color w:val="000000"/>
+        </w:rPr>
+        <w:t xml:space="preserve"> </w:t>
+      </w:r>
+      <w:r>
+        <w:rPr>
+          <w:b/>
+          <w:bCs/>
+          <w:color w:val="400000"/>
+        </w:rPr>
+        <w:t>for</w:t>
+      </w:r>
+      <w:r>
+        <w:rPr>
+          <w:color w:val="000000"/>
+        </w:rPr>
+        <w:t xml:space="preserve"> x </w:t>
+      </w:r>
+      <w:r>
+        <w:rPr>
+          <w:b/>
+          <w:bCs/>
+          <w:color w:val="400000"/>
+        </w:rPr>
+        <w:t>in</w:t>
+      </w:r>
+      <w:r>
+        <w:rPr>
+          <w:color w:val="000000"/>
+        </w:rPr>
+        <w:t xml:space="preserve"> last_five</w:t>
+      </w:r>
+      <w:r>
+        <w:rPr>
+          <w:color w:val="806030"/>
+        </w:rPr>
+        <w:t>])</w:t>
+      </w:r>
+      <w:r>
+        <w:rPr>
+          <w:color w:val="000000"/>
+        </w:rPr>
+        <w:t xml:space="preserve"> </w:t>
+      </w:r>
+      <w:r>
+        <w:rPr>
+          <w:color w:val="806030"/>
+        </w:rPr>
+        <w:t>==</w:t>
+      </w:r>
+      <w:r>
+        <w:rPr>
+          <w:color w:val="000000"/>
+        </w:rPr>
+        <w:t xml:space="preserve"> target</w:t>
+      </w:r>
+      <w:r>
+        <w:rPr>
+          <w:color w:val="806030"/>
+        </w:rPr>
+        <w:t>:</w:t>
+      </w:r>
+    </w:p>
+    <w:p>
+      <w:pPr>
+        <w:pStyle w:val="HTMLPreformatted"/>
+        <w:shd w:val="clear" w:color="auto" w:fill="F1F0F0"/>
+        <w:rPr>
+          <w:color w:val="000000"/>
+        </w:rPr>
+      </w:pPr>
+      <w:r>
+        <w:rPr>
+          <w:color w:val="000000"/>
+        </w:rPr>
+        <w:t xml:space="preserve">            </w:t>
+      </w:r>
+      <w:r>
+        <w:rPr>
+          <w:b/>
+          <w:bCs/>
+          <w:color w:val="400000"/>
+        </w:rPr>
+        <w:t>return</w:t>
+      </w:r>
+      <w:r>
+        <w:rPr>
+          <w:color w:val="000000"/>
+        </w:rPr>
+        <w:t xml:space="preserve"> resi</w:t>
+      </w:r>
+    </w:p>
+    <w:p>
+      <w:pPr>
+        <w:pStyle w:val="HTMLPreformatted"/>
+        <w:shd w:val="clear" w:color="auto" w:fill="F1F0F0"/>
+        <w:rPr>
+          <w:color w:val="000000"/>
+        </w:rPr>
+      </w:pPr>
+      <w:r>
+        <w:rPr>
+          <w:color w:val="000000"/>
+        </w:rPr>
+        <w:t xml:space="preserve">        </w:t>
+      </w:r>
+      <w:r>
+        <w:rPr>
+          <w:b/>
+          <w:bCs/>
+          <w:color w:val="400000"/>
+        </w:rPr>
+        <w:t>else</w:t>
+      </w:r>
+      <w:r>
+        <w:rPr>
+          <w:color w:val="806030"/>
+        </w:rPr>
+        <w:t>:</w:t>
+      </w:r>
+    </w:p>
+    <w:p>
+      <w:pPr>
+        <w:pStyle w:val="HTMLPreformatted"/>
+        <w:shd w:val="clear" w:color="auto" w:fill="F1F0F0"/>
+        <w:rPr>
+          <w:color w:val="000000"/>
+        </w:rPr>
+      </w:pPr>
+      <w:r>
+        <w:rPr>
+          <w:color w:val="000000"/>
+        </w:rPr>
+        <w:t xml:space="preserve">            last_five</w:t>
+      </w:r>
+      <w:r>
+        <w:rPr>
+          <w:color w:val="806030"/>
+        </w:rPr>
+        <w:t>.</w:t>
+      </w:r>
+      <w:r>
+        <w:rPr>
+          <w:color w:val="000000"/>
+        </w:rPr>
+        <w:t>popleft</w:t>
+      </w:r>
+      <w:r>
+        <w:rPr>
+          <w:color w:val="806030"/>
+        </w:rPr>
+        <w:t>()</w:t>
+      </w:r>
+    </w:p>
+    <w:p>
+      <w:pPr>
+        <w:pStyle w:val="HTMLPreformatted"/>
+        <w:shd w:val="clear" w:color="auto" w:fill="F1F0F0"/>
+        <w:rPr>
+          <w:color w:val="000000"/>
+        </w:rPr>
+      </w:pPr>
+      <w:r>
+        <w:rPr>
+          <w:color w:val="000000"/>
+        </w:rPr>
+        <w:t xml:space="preserve">            last_five</w:t>
+      </w:r>
+      <w:r>
+        <w:rPr>
+          <w:color w:val="806030"/>
+        </w:rPr>
+        <w:t>.</w:t>
+      </w:r>
+      <w:r>
+        <w:rPr>
+          <w:color w:val="000000"/>
+        </w:rPr>
+        <w:t>append</w:t>
+      </w:r>
+      <w:r>
+        <w:rPr>
+          <w:color w:val="806030"/>
+        </w:rPr>
+        <w:t>((</w:t>
+      </w:r>
+      <w:r>
+        <w:rPr>
+          <w:color w:val="000000"/>
+        </w:rPr>
+        <w:t>resi</w:t>
+      </w:r>
+      <w:r>
+        <w:rPr>
+          <w:color w:val="806030"/>
+        </w:rPr>
+        <w:t>,</w:t>
+      </w:r>
+      <w:r>
+        <w:rPr>
+          <w:color w:val="000000"/>
+        </w:rPr>
+        <w:t xml:space="preserve"> resn</w:t>
+      </w:r>
+      <w:r>
+        <w:rPr>
+          <w:color w:val="806030"/>
+        </w:rPr>
+        <w:t>))</w:t>
+      </w:r>
+    </w:p>
+    <w:p>
+      <w:pPr>
+        <w:pStyle w:val="HTMLPreformatted"/>
+        <w:shd w:val="clear" w:color="auto" w:fill="F1F0F0"/>
+        <w:rPr>
+          <w:color w:val="000000"/>
+        </w:rPr>
+      </w:pPr>
+      <w:r>
+        <w:rPr>
+          <w:color w:val="000000"/>
+        </w:rPr>
+        <w:t xml:space="preserve">    </w:t>
+      </w:r>
+    </w:p>
+    <w:p>
+      <w:pPr>
+        <w:pStyle w:val="HTMLPreformatted"/>
+        <w:shd w:val="clear" w:color="auto" w:fill="F1F0F0"/>
+        <w:rPr>
+          <w:color w:val="000000"/>
+        </w:rPr>
+      </w:pPr>
+      <w:r>
+        <w:rPr>
+          <w:color w:val="000000"/>
+        </w:rPr>
+        <w:t xml:space="preserve">    </w:t>
+      </w:r>
+      <w:r>
+        <w:rPr>
+          <w:b/>
+          <w:bCs/>
+          <w:color w:val="400000"/>
+        </w:rPr>
+        <w:t>return</w:t>
+      </w:r>
+      <w:r>
+        <w:rPr>
+          <w:color w:val="000000"/>
+        </w:rPr>
+        <w:t xml:space="preserve"> </w:t>
+      </w:r>
+      <w:r>
+        <w:rPr>
+          <w:color w:val="E60000"/>
+        </w:rPr>
+        <w:t>''</w:t>
+      </w:r>
+      <w:r>
+        <w:rPr>
+          <w:color w:val="806030"/>
+        </w:rPr>
+        <w:t>.</w:t>
+      </w:r>
+      <w:r>
+        <w:rPr>
+          <w:color w:val="000000"/>
+        </w:rPr>
+        <w:t>join</w:t>
+      </w:r>
+      <w:r>
+        <w:rPr>
+          <w:color w:val="806030"/>
+        </w:rPr>
+        <w:t>([</w:t>
+      </w:r>
+      <w:r>
+        <w:rPr>
+          <w:color w:val="000000"/>
+        </w:rPr>
+        <w:t>x</w:t>
+      </w:r>
+      <w:r>
+        <w:rPr>
+          <w:color w:val="806030"/>
+        </w:rPr>
+        <w:t>[</w:t>
+      </w:r>
+      <w:r>
+        <w:rPr>
+          <w:color w:val="C00000"/>
+        </w:rPr>
+        <w:t>1</w:t>
+      </w:r>
+      <w:r>
+        <w:rPr>
+          <w:color w:val="806030"/>
+        </w:rPr>
+        <w:t>]</w:t>
+      </w:r>
+      <w:r>
+        <w:rPr>
+          <w:color w:val="000000"/>
+        </w:rPr>
+        <w:t xml:space="preserve"> </w:t>
+      </w:r>
+      <w:r>
+        <w:rPr>
+          <w:b/>
+          <w:bCs/>
+          <w:color w:val="400000"/>
+        </w:rPr>
+        <w:t>for</w:t>
+      </w:r>
+      <w:r>
+        <w:rPr>
+          <w:color w:val="000000"/>
+        </w:rPr>
+        <w:t xml:space="preserve"> x </w:t>
+      </w:r>
+      <w:r>
+        <w:rPr>
+          <w:b/>
+          <w:bCs/>
+          <w:color w:val="400000"/>
+        </w:rPr>
+        <w:t>in</w:t>
+      </w:r>
+      <w:r>
+        <w:rPr>
+          <w:color w:val="000000"/>
+        </w:rPr>
+        <w:t xml:space="preserve"> last_five</w:t>
+      </w:r>
+      <w:r>
+        <w:rPr>
+          <w:color w:val="806030"/>
+        </w:rPr>
+        <w:t>])</w:t>
+      </w:r>
+    </w:p>
+    <w:p/>
+    <w:p>
+      <w:r>
+        <w:t>About halfway through the sequence, after plenty of gaps, there's this segment (copying by sight from the alignment):</w:t>
+      </w:r>
+    </w:p>
+    <w:p>
+      <w:pPr>
+        <w:rPr>
+          <w:rFonts w:ascii="Courier New" w:hAnsi="Courier New" w:cs="Courier New"/>
+        </w:rPr>
+      </w:pPr>
+      <w:r>
+        <w:rPr>
+          <w:rFonts w:ascii="Courier New" w:hAnsi="Courier New" w:cs="Courier New"/>
+        </w:rPr>
+        <w:t>2J1N: S-DNFM</w:t>
+      </w:r>
+      <w:r>
+        <w:rPr>
+          <w:rFonts w:ascii="Courier New" w:hAnsi="Courier New" w:cs="Courier New"/>
+        </w:rPr>
+        <w:br/>
+        <w:t>2OMF: YSDDFF</w:t>
+      </w:r>
+    </w:p>
+    <w:p>
+      <w:r>
+        <w:t xml:space="preserve">With </w:t>
+      </w:r>
+      <w:r>
+        <w:rPr>
+          <w:i/>
+        </w:rPr>
+        <w:t>find_seq</w:t>
+      </w:r>
+      <w:r>
+        <w:t xml:space="preserve">, I found and highlighted those five residues of </w:t>
+      </w:r>
+      <w:r>
+        <w:t>the template</w:t>
+      </w:r>
+      <w:r>
+        <w:t xml:space="preserve"> </w:t>
+      </w:r>
+      <w:r>
+        <w:t>2J1N,</w:t>
+      </w:r>
+      <w:r>
+        <w:t xml:space="preserve"> checked the surrounding residues against the alignment just in case t</w:t>
+      </w:r>
+      <w:r>
+        <w:t>his five-letter segment repeats</w:t>
+      </w:r>
+      <w:r>
+        <w:t>.</w:t>
+      </w:r>
+      <w:r>
+        <w:t xml:space="preserve"> </w:t>
+      </w:r>
+      <w:r>
+        <w:t>Then, I</w:t>
+      </w:r>
+      <w:r>
+        <w:t xml:space="preserve"> found their z-coordinates, as before:</w:t>
+      </w:r>
+    </w:p>
+    <w:p>
+      <w:pPr>
+        <w:pStyle w:val="code0"/>
+      </w:pPr>
+      <w:r>
+        <w:t>PyMOL&gt;print(find_seq('SDNFM'))</w:t>
+      </w:r>
+    </w:p>
+    <w:p>
+      <w:pPr>
+        <w:pStyle w:val="code0"/>
+      </w:pPr>
+      <w:r>
+        <w:t>122</w:t>
+      </w:r>
+    </w:p>
+    <w:p>
+      <w:pPr>
+        <w:pStyle w:val="code0"/>
+      </w:pPr>
+      <w:r>
+        <w:t>PyMOL&gt;iterate_state 1, sele &amp; n. ca, print(str(resi) + ': ' + str(z))</w:t>
+      </w:r>
+    </w:p>
+    <w:p>
+      <w:pPr>
+        <w:pStyle w:val="code0"/>
+      </w:pPr>
+      <w:r>
+        <w:t>117: 11.1780004501</w:t>
+      </w:r>
+    </w:p>
+    <w:p>
+      <w:pPr>
+        <w:pStyle w:val="code0"/>
+      </w:pPr>
+      <w:r>
+        <w:t>118: 12.8280000687</w:t>
+      </w:r>
+    </w:p>
+    <w:p>
+      <w:pPr>
+        <w:pStyle w:val="code0"/>
+      </w:pPr>
+      <w:r>
+        <w:t>119: 13.7419996262</w:t>
+      </w:r>
+    </w:p>
+    <w:p>
+      <w:pPr>
+        <w:pStyle w:val="code0"/>
+      </w:pPr>
+      <w:r>
+        <w:t>120: 12.8979997635</w:t>
+      </w:r>
+    </w:p>
+    <w:p>
+      <w:pPr>
+        <w:pStyle w:val="code0"/>
+      </w:pPr>
+      <w:r>
+        <w:t>121: 9.18000030518</w:t>
+      </w:r>
+    </w:p>
+    <w:p>
+      <w:pPr>
+        <w:pStyle w:val="code0"/>
+      </w:pPr>
+      <w:r>
+        <w:t xml:space="preserve"> IterateState: iterated over 5 atom coordinate states.</w:t>
+      </w:r>
+    </w:p>
+    <w:p/>
+    <w:p>
+      <w:r>
+        <w:t>Same procedure for the target 2OMF:</w:t>
+      </w:r>
+    </w:p>
+    <w:p>
+      <w:pPr>
+        <w:pStyle w:val="code0"/>
+      </w:pPr>
+      <w:r>
+        <w:t>PyMOL&gt;print(find_seq('YSDDF'))</w:t>
+      </w:r>
+    </w:p>
+    <w:p>
+      <w:pPr>
+        <w:pStyle w:val="code0"/>
+      </w:pPr>
+      <w:r>
+        <w:t>129</w:t>
+      </w:r>
+    </w:p>
+    <w:p>
+      <w:pPr>
+        <w:pStyle w:val="code0"/>
+      </w:pPr>
+      <w:r>
+        <w:t>PyMOL&gt;iterate_state 1, sele &amp; n. ca, print(str(resi) + ': ' + str(z))</w:t>
+      </w:r>
+    </w:p>
+    <w:p>
+      <w:pPr>
+        <w:pStyle w:val="code0"/>
+      </w:pPr>
+      <w:r>
+        <w:t>124: 11.5970001221</w:t>
+      </w:r>
+    </w:p>
+    <w:p>
+      <w:pPr>
+        <w:pStyle w:val="code0"/>
+      </w:pPr>
+      <w:r>
+        <w:t>125: 11.1590003967</w:t>
+      </w:r>
+    </w:p>
+    <w:p>
+      <w:pPr>
+        <w:pStyle w:val="code0"/>
+      </w:pPr>
+      <w:r>
+        <w:t>126: 12.6750001907</w:t>
+      </w:r>
+    </w:p>
+    <w:p>
+      <w:pPr>
+        <w:pStyle w:val="code0"/>
+      </w:pPr>
+      <w:r>
+        <w:t>127: 13.5450000763</w:t>
+      </w:r>
+    </w:p>
+    <w:p>
+      <w:pPr>
+        <w:pStyle w:val="code0"/>
+      </w:pPr>
+      <w:r>
+        <w:t>128: 12.0129995346</w:t>
+      </w:r>
+    </w:p>
+    <w:p>
+      <w:pPr>
+        <w:pStyle w:val="code0"/>
+      </w:pPr>
+      <w:r>
+        <w:t>129: 8.5389995575</w:t>
+      </w:r>
+    </w:p>
+    <w:p>
+      <w:pPr>
+        <w:pStyle w:val="code0"/>
+      </w:pPr>
+      <w:r>
+        <w:t xml:space="preserve"> IterateState: iterated over 6 atom coordinate states.</w:t>
+      </w:r>
+    </w:p>
+    <w:p/>
+    <w:p>
+      <w:r>
+        <w:t>These should start in the same place in the alignment, so 117 in template should correspond to 124 in target. Just to check</w:t>
+      </w:r>
+      <w:r>
+        <w:t xml:space="preserve"> that I started them in the right place, I'm going to check if the residue type of 117 is serine, and the residue type of 124 is tyrosine:</w:t>
+      </w:r>
+    </w:p>
+    <w:p>
+      <w:pPr>
+        <w:pStyle w:val="code0"/>
+      </w:pPr>
+      <w:r>
+        <w:t>PyMOL&gt;iterate i. 117 &amp; n. ca &amp; aligned_2J1N, print(resn)</w:t>
+      </w:r>
+    </w:p>
+    <w:p>
+      <w:pPr>
+        <w:pStyle w:val="code0"/>
+      </w:pPr>
+      <w:r>
+        <w:t>SER</w:t>
+      </w:r>
+    </w:p>
+    <w:p>
+      <w:pPr>
+        <w:pStyle w:val="code0"/>
+      </w:pPr>
+      <w:r>
+        <w:t xml:space="preserve"> Iterate: iterated over 1 atoms.</w:t>
+      </w:r>
+      <w:r>
+        <w:br/>
+      </w:r>
+      <w:r>
+        <w:t>PyMOL&gt;iterate i. 124 &amp; n. ca &amp; 2OMF_aligned_to_daniel_s_2J1N, print(resn)</w:t>
+      </w:r>
+    </w:p>
+    <w:p>
+      <w:pPr>
+        <w:pStyle w:val="code0"/>
+      </w:pPr>
+      <w:r>
+        <w:t>TYR</w:t>
+      </w:r>
+    </w:p>
+    <w:p>
+      <w:pPr>
+        <w:pStyle w:val="code0"/>
+      </w:pPr>
+      <w:r>
+        <w:t xml:space="preserve"> Iterate: iterated over 1 atoms.</w:t>
+      </w:r>
+    </w:p>
+    <w:p/>
+    <w:p>
+      <w:r>
+        <w:t xml:space="preserve">And they are. Since the </w:t>
+      </w:r>
+      <w:r>
+        <w:t xml:space="preserve">zdiff files </w:t>
+      </w:r>
+      <w:r>
+        <w:t xml:space="preserve">currently </w:t>
+      </w:r>
+      <w:r>
+        <w:t xml:space="preserve">associate the zdiff with residue numbers in the </w:t>
+      </w:r>
+      <w:r>
+        <w:t xml:space="preserve">template rather than the target, these should correspond to numbers </w:t>
+      </w:r>
+      <w:r>
+        <w:t xml:space="preserve">117 to 121 in the zdiff file. </w:t>
+      </w:r>
+      <w:r>
+        <w:t xml:space="preserve">The second position is a gap in the template, so I should ignore </w:t>
+      </w:r>
+      <w:r>
+        <w:t>residue 125 in the target when hand-calcula</w:t>
+      </w:r>
+      <w:r>
+        <w:t>ting the z</w:t>
+      </w:r>
+      <w:r>
+        <w:rPr>
+          <w:vertAlign w:val="subscript"/>
+        </w:rPr>
+        <w:t>diff</w:t>
+      </w:r>
+      <w:r>
+        <w:t>'s.</w:t>
+      </w:r>
+    </w:p>
+    <w:p>
+      <w:r>
+        <w:t>And the numbers I get are:</w:t>
+      </w:r>
+      <w:r>
+        <w:t xml:space="preserve"> -.43, .15, .2, .89, .64</w:t>
+      </w:r>
+    </w:p>
+    <w:p>
+      <w:r>
+        <w:t>From the .zdiff file:</w:t>
+      </w:r>
+    </w:p>
+    <w:p>
+      <w:pPr>
+        <w:pStyle w:val="code0"/>
+      </w:pPr>
+      <w:r>
+        <w:t>117, -0.419</w:t>
+      </w:r>
+    </w:p>
+    <w:p>
+      <w:pPr>
+        <w:pStyle w:val="code0"/>
+      </w:pPr>
+      <w:r>
+        <w:t>118, 0.153</w:t>
+      </w:r>
+    </w:p>
+    <w:p>
+      <w:pPr>
+        <w:pStyle w:val="code0"/>
+      </w:pPr>
+      <w:r>
+        <w:t>119, 0.197</w:t>
+      </w:r>
+    </w:p>
+    <w:p>
+      <w:pPr>
+        <w:pStyle w:val="code0"/>
+      </w:pPr>
+      <w:r>
+        <w:t>120, 0.885</w:t>
+      </w:r>
+    </w:p>
+    <w:p>
+      <w:pPr>
+        <w:pStyle w:val="code0"/>
+      </w:pPr>
+      <w:r>
+        <w:t>121, 0.641001</w:t>
+      </w:r>
+    </w:p>
+    <w:p/>
+    <w:p>
+      <w:r>
+        <w:t>Pretty much the same. As of now I believe these calculations.</w:t>
+      </w:r>
+    </w:p>
+    <w:p>
+      <w:r>
+        <w:t>I modified the zdiff generating code to use the residue number of the target, not the template, protein.</w:t>
+      </w:r>
+    </w:p>
+    <w:p>
+      <w:pPr>
+        <w:rPr>
+          <w:vertAlign w:val="subscript"/>
+        </w:rPr>
+      </w:pPr>
+      <w:r>
+        <w:t>Here's the code of the modified, somewhat better documented Zdiff class:</w:t>
+      </w:r>
+      <w:bookmarkStart w:id="1" w:name="_GoBack"/>
+      <w:bookmarkEnd w:id="1"/>
+    </w:p>
+    <w:p>
+      <w:pPr>
+        <w:pStyle w:val="HTMLPreformatted"/>
+        <w:shd w:val="clear" w:color="auto" w:fill="F1F0F0"/>
+        <w:rPr>
+          <w:color w:val="000000"/>
+        </w:rPr>
+      </w:pPr>
+      <w:r>
+        <w:rPr>
+          <w:b/>
+          <w:bCs/>
+          <w:color w:val="400000"/>
+        </w:rPr>
+        <w:t>class</w:t>
+      </w:r>
+      <w:r>
+        <w:rPr>
+          <w:color w:val="000000"/>
+        </w:rPr>
+        <w:t xml:space="preserve"> Zdiff</w:t>
+      </w:r>
+      <w:r>
+        <w:rPr>
+          <w:color w:val="806030"/>
+        </w:rPr>
+        <w:t>(</w:t>
+      </w:r>
+      <w:r>
+        <w:rPr>
+          <w:color w:val="000000"/>
+        </w:rPr>
+        <w:t>object</w:t>
+      </w:r>
+      <w:r>
+        <w:rPr>
+          <w:color w:val="806030"/>
+        </w:rPr>
+        <w:t>):</w:t>
+      </w:r>
+    </w:p>
+    <w:p>
+      <w:pPr>
+        <w:pStyle w:val="HTMLPreformatted"/>
+        <w:shd w:val="clear" w:color="auto" w:fill="F1F0F0"/>
+        <w:rPr>
+          <w:color w:val="000000"/>
+        </w:rPr>
+      </w:pPr>
+      <w:r>
+        <w:rPr>
+          <w:color w:val="000000"/>
+        </w:rPr>
+        <w:t xml:space="preserve">    </w:t>
+      </w:r>
+      <w:r>
+        <w:rPr>
+          <w:b/>
+          <w:bCs/>
+          <w:color w:val="400000"/>
+        </w:rPr>
+        <w:t>def</w:t>
+      </w:r>
+      <w:r>
+        <w:rPr>
+          <w:color w:val="000000"/>
+        </w:rPr>
+        <w:t xml:space="preserve"> </w:t>
+      </w:r>
+      <w:r>
+        <w:rPr>
+          <w:color w:val="E34ADC"/>
+        </w:rPr>
+        <w:t>__init__</w:t>
+      </w:r>
+      <w:r>
+        <w:rPr>
+          <w:color w:val="806030"/>
+        </w:rPr>
+        <w:t>(</w:t>
+      </w:r>
+      <w:r>
+        <w:rPr>
+          <w:color w:val="000000"/>
+        </w:rPr>
+        <w:t>self</w:t>
+      </w:r>
+      <w:r>
+        <w:rPr>
+          <w:color w:val="806030"/>
+        </w:rPr>
+        <w:t>,</w:t>
+      </w:r>
+      <w:r>
+        <w:rPr>
+          <w:color w:val="000000"/>
+        </w:rPr>
+        <w:t xml:space="preserve"> </w:t>
+      </w:r>
+      <w:r>
+        <w:rPr>
+          <w:color w:val="806030"/>
+        </w:rPr>
+        <w:t>*</w:t>
+      </w:r>
+      <w:r>
+        <w:rPr>
+          <w:color w:val="000000"/>
+        </w:rPr>
+        <w:t>stru_seq_pairlist</w:t>
+      </w:r>
+      <w:r>
+        <w:rPr>
+          <w:color w:val="806030"/>
+        </w:rPr>
+        <w:t>):</w:t>
+      </w:r>
+    </w:p>
+    <w:p>
+      <w:pPr>
+        <w:pStyle w:val="HTMLPreformatted"/>
+        <w:shd w:val="clear" w:color="auto" w:fill="F1F0F0"/>
+        <w:rPr>
+          <w:color w:val="000000"/>
+        </w:rPr>
+      </w:pPr>
+      <w:r>
+        <w:rPr>
+          <w:color w:val="000000"/>
+        </w:rPr>
+        <w:t xml:space="preserve">        </w:t>
+      </w:r>
+      <w:r>
+        <w:rPr>
+          <w:color w:val="C34E00"/>
+        </w:rPr>
+        <w:t>'''Initialize with any number of pairs (structure, sequence)</w:t>
+      </w:r>
+    </w:p>
+    <w:p>
+      <w:pPr>
+        <w:pStyle w:val="HTMLPreformatted"/>
+        <w:shd w:val="clear" w:color="auto" w:fill="F1F0F0"/>
+        <w:rPr>
+          <w:color w:val="000000"/>
+        </w:rPr>
+      </w:pPr>
+      <w:r>
+        <w:rPr>
+          <w:color w:val="C34E00"/>
+        </w:rPr>
+        <w:t>        where "structure" is a Biopython.PDB structure and</w:t>
+      </w:r>
+    </w:p>
+    <w:p>
+      <w:pPr>
+        <w:pStyle w:val="HTMLPreformatted"/>
+        <w:shd w:val="clear" w:color="auto" w:fill="F1F0F0"/>
+        <w:rPr>
+          <w:color w:val="000000"/>
+        </w:rPr>
+      </w:pPr>
+      <w:r>
+        <w:rPr>
+          <w:color w:val="C34E00"/>
+        </w:rPr>
+        <w:t>        "sequence" is the sequence of that structure, with gaps,</w:t>
+      </w:r>
+    </w:p>
+    <w:p>
+      <w:pPr>
+        <w:pStyle w:val="HTMLPreformatted"/>
+        <w:shd w:val="clear" w:color="auto" w:fill="F1F0F0"/>
+        <w:rPr>
+          <w:color w:val="000000"/>
+        </w:rPr>
+      </w:pPr>
+      <w:r>
+        <w:rPr>
+          <w:color w:val="C34E00"/>
+        </w:rPr>
+        <w:t>        taken from a multiple sequence alignment'''</w:t>
+      </w:r>
+    </w:p>
+    <w:p>
+      <w:pPr>
+        <w:pStyle w:val="HTMLPreformatted"/>
+        <w:shd w:val="clear" w:color="auto" w:fill="F1F0F0"/>
+        <w:rPr>
+          <w:color w:val="000000"/>
+        </w:rPr>
+      </w:pPr>
+    </w:p>
+    <w:p>
+      <w:pPr>
+        <w:pStyle w:val="HTMLPreformatted"/>
+        <w:shd w:val="clear" w:color="auto" w:fill="F1F0F0"/>
+        <w:rPr>
+          <w:color w:val="000000"/>
+        </w:rPr>
+      </w:pPr>
+      <w:r>
+        <w:rPr>
+          <w:color w:val="000000"/>
+        </w:rPr>
+        <w:t xml:space="preserve">        pos_inputs </w:t>
+      </w:r>
+      <w:r>
+        <w:rPr>
+          <w:color w:val="806030"/>
+        </w:rPr>
+        <w:t>=</w:t>
+      </w:r>
+      <w:r>
+        <w:rPr>
+          <w:color w:val="000000"/>
+        </w:rPr>
+        <w:t xml:space="preserve"> </w:t>
+      </w:r>
+      <w:r>
+        <w:rPr>
+          <w:color w:val="E34ADC"/>
+        </w:rPr>
+        <w:t>list</w:t>
+      </w:r>
+      <w:r>
+        <w:rPr>
+          <w:color w:val="806030"/>
+        </w:rPr>
+        <w:t>()</w:t>
+      </w:r>
+    </w:p>
+    <w:p>
+      <w:pPr>
+        <w:pStyle w:val="HTMLPreformatted"/>
+        <w:shd w:val="clear" w:color="auto" w:fill="F1F0F0"/>
+        <w:rPr>
+          <w:color w:val="000000"/>
+        </w:rPr>
+      </w:pPr>
+      <w:r>
+        <w:rPr>
+          <w:color w:val="000000"/>
+        </w:rPr>
+        <w:t xml:space="preserve">        </w:t>
+      </w:r>
+      <w:r>
+        <w:rPr>
+          <w:b/>
+          <w:bCs/>
+          <w:color w:val="400000"/>
+        </w:rPr>
+        <w:t>for</w:t>
+      </w:r>
+      <w:r>
+        <w:rPr>
+          <w:color w:val="000000"/>
+        </w:rPr>
+        <w:t xml:space="preserve"> structure</w:t>
+      </w:r>
+      <w:r>
+        <w:rPr>
+          <w:color w:val="806030"/>
+        </w:rPr>
+        <w:t>,</w:t>
+      </w:r>
+      <w:r>
+        <w:rPr>
+          <w:color w:val="000000"/>
+        </w:rPr>
+        <w:t xml:space="preserve"> sequence </w:t>
+      </w:r>
+      <w:r>
+        <w:rPr>
+          <w:b/>
+          <w:bCs/>
+          <w:color w:val="400000"/>
+        </w:rPr>
+        <w:t>in</w:t>
+      </w:r>
+      <w:r>
+        <w:rPr>
+          <w:color w:val="000000"/>
+        </w:rPr>
+        <w:t xml:space="preserve"> stru_seq_pairlist</w:t>
+      </w:r>
+      <w:r>
+        <w:rPr>
+          <w:color w:val="806030"/>
+        </w:rPr>
+        <w:t>:</w:t>
+      </w:r>
+    </w:p>
+    <w:p>
+      <w:pPr>
+        <w:pStyle w:val="HTMLPreformatted"/>
+        <w:shd w:val="clear" w:color="auto" w:fill="F1F0F0"/>
+        <w:rPr>
+          <w:color w:val="000000"/>
+        </w:rPr>
+      </w:pPr>
+      <w:r>
+        <w:rPr>
+          <w:color w:val="000000"/>
+        </w:rPr>
+        <w:t xml:space="preserve">            residues </w:t>
+      </w:r>
+      <w:r>
+        <w:rPr>
+          <w:color w:val="806030"/>
+        </w:rPr>
+        <w:t>=</w:t>
+      </w:r>
+      <w:r>
+        <w:rPr>
+          <w:color w:val="000000"/>
+        </w:rPr>
+        <w:t xml:space="preserve"> structure</w:t>
+      </w:r>
+      <w:r>
+        <w:rPr>
+          <w:color w:val="806030"/>
+        </w:rPr>
+        <w:t>.</w:t>
+      </w:r>
+      <w:r>
+        <w:rPr>
+          <w:color w:val="000000"/>
+        </w:rPr>
+        <w:t>get_residues</w:t>
+      </w:r>
+      <w:r>
+        <w:rPr>
+          <w:color w:val="806030"/>
+        </w:rPr>
+        <w:t>()</w:t>
+      </w:r>
+    </w:p>
+    <w:p>
+      <w:pPr>
+        <w:pStyle w:val="HTMLPreformatted"/>
+        <w:shd w:val="clear" w:color="auto" w:fill="F1F0F0"/>
+        <w:rPr>
+          <w:color w:val="000000"/>
+        </w:rPr>
+      </w:pPr>
+      <w:r>
+        <w:rPr>
+          <w:color w:val="000000"/>
+        </w:rPr>
+        <w:t xml:space="preserve">            pairs_for_pos </w:t>
+      </w:r>
+      <w:r>
+        <w:rPr>
+          <w:color w:val="806030"/>
+        </w:rPr>
+        <w:t>=</w:t>
+      </w:r>
+      <w:r>
+        <w:rPr>
+          <w:color w:val="000000"/>
+        </w:rPr>
+        <w:t xml:space="preserve"> </w:t>
+      </w:r>
+      <w:r>
+        <w:rPr>
+          <w:color w:val="E34ADC"/>
+        </w:rPr>
+        <w:t>list</w:t>
+      </w:r>
+      <w:r>
+        <w:rPr>
+          <w:color w:val="806030"/>
+        </w:rPr>
+        <w:t>()</w:t>
+      </w:r>
+    </w:p>
+    <w:p>
+      <w:pPr>
+        <w:pStyle w:val="HTMLPreformatted"/>
+        <w:shd w:val="clear" w:color="auto" w:fill="F1F0F0"/>
+        <w:rPr>
+          <w:color w:val="000000"/>
+        </w:rPr>
+      </w:pPr>
+    </w:p>
+    <w:p>
+      <w:pPr>
+        <w:pStyle w:val="HTMLPreformatted"/>
+        <w:shd w:val="clear" w:color="auto" w:fill="F1F0F0"/>
+        <w:rPr>
+          <w:color w:val="000000"/>
+        </w:rPr>
+      </w:pPr>
+      <w:r>
+        <w:rPr>
+          <w:color w:val="000000"/>
+        </w:rPr>
+        <w:t xml:space="preserve">            </w:t>
+      </w:r>
+      <w:r>
+        <w:rPr>
+          <w:b/>
+          <w:bCs/>
+          <w:color w:val="400000"/>
+        </w:rPr>
+        <w:t>for</w:t>
+      </w:r>
+      <w:r>
+        <w:rPr>
+          <w:color w:val="000000"/>
+        </w:rPr>
+        <w:t xml:space="preserve"> letter </w:t>
+      </w:r>
+      <w:r>
+        <w:rPr>
+          <w:b/>
+          <w:bCs/>
+          <w:color w:val="400000"/>
+        </w:rPr>
+        <w:t>in</w:t>
+      </w:r>
+      <w:r>
+        <w:rPr>
+          <w:color w:val="000000"/>
+        </w:rPr>
+        <w:t xml:space="preserve"> sequence</w:t>
+      </w:r>
+      <w:r>
+        <w:rPr>
+          <w:color w:val="806030"/>
+        </w:rPr>
+        <w:t>:</w:t>
+      </w:r>
+    </w:p>
+    <w:p>
+      <w:pPr>
+        <w:pStyle w:val="HTMLPreformatted"/>
+        <w:shd w:val="clear" w:color="auto" w:fill="F1F0F0"/>
+        <w:rPr>
+          <w:color w:val="000000"/>
+        </w:rPr>
+      </w:pPr>
+      <w:r>
+        <w:rPr>
+          <w:color w:val="000000"/>
+        </w:rPr>
+        <w:t xml:space="preserve">                </w:t>
+      </w:r>
+      <w:r>
+        <w:rPr>
+          <w:b/>
+          <w:bCs/>
+          <w:color w:val="400000"/>
+        </w:rPr>
+        <w:t>if</w:t>
+      </w:r>
+      <w:r>
+        <w:rPr>
+          <w:color w:val="000000"/>
+        </w:rPr>
+        <w:t xml:space="preserve"> letter </w:t>
+      </w:r>
+      <w:r>
+        <w:rPr>
+          <w:color w:val="806030"/>
+        </w:rPr>
+        <w:t>==</w:t>
+      </w:r>
+      <w:r>
+        <w:rPr>
+          <w:color w:val="000000"/>
+        </w:rPr>
+        <w:t xml:space="preserve"> </w:t>
+      </w:r>
+      <w:r>
+        <w:rPr>
+          <w:color w:val="E60000"/>
+        </w:rPr>
+        <w:t>'-'</w:t>
+      </w:r>
+      <w:r>
+        <w:rPr>
+          <w:color w:val="806030"/>
+        </w:rPr>
+        <w:t>:</w:t>
+      </w:r>
+    </w:p>
+    <w:p>
+      <w:pPr>
+        <w:pStyle w:val="HTMLPreformatted"/>
+        <w:shd w:val="clear" w:color="auto" w:fill="F1F0F0"/>
+        <w:rPr>
+          <w:color w:val="000000"/>
+        </w:rPr>
+      </w:pPr>
+      <w:r>
+        <w:rPr>
+          <w:color w:val="000000"/>
+        </w:rPr>
+        <w:t xml:space="preserve">                    seq_unit </w:t>
+      </w:r>
+      <w:r>
+        <w:rPr>
+          <w:color w:val="806030"/>
+        </w:rPr>
+        <w:t>=</w:t>
+      </w:r>
+      <w:r>
+        <w:rPr>
+          <w:color w:val="000000"/>
+        </w:rPr>
+        <w:t xml:space="preserve"> Gap</w:t>
+      </w:r>
+      <w:r>
+        <w:rPr>
+          <w:color w:val="806030"/>
+        </w:rPr>
+        <w:t>()</w:t>
+      </w:r>
+    </w:p>
+    <w:p>
+      <w:pPr>
+        <w:pStyle w:val="HTMLPreformatted"/>
+        <w:shd w:val="clear" w:color="auto" w:fill="F1F0F0"/>
+        <w:rPr>
+          <w:color w:val="000000"/>
+        </w:rPr>
+      </w:pPr>
+      <w:r>
+        <w:rPr>
+          <w:color w:val="000000"/>
+        </w:rPr>
+        <w:t xml:space="preserve">                </w:t>
+      </w:r>
+      <w:r>
+        <w:rPr>
+          <w:b/>
+          <w:bCs/>
+          <w:color w:val="400000"/>
+        </w:rPr>
+        <w:t>else</w:t>
+      </w:r>
+      <w:r>
+        <w:rPr>
+          <w:color w:val="806030"/>
+        </w:rPr>
+        <w:t>:</w:t>
+      </w:r>
+    </w:p>
+    <w:p>
+      <w:pPr>
+        <w:pStyle w:val="HTMLPreformatted"/>
+        <w:shd w:val="clear" w:color="auto" w:fill="F1F0F0"/>
+        <w:rPr>
+          <w:color w:val="000000"/>
+        </w:rPr>
+      </w:pPr>
+      <w:r>
+        <w:rPr>
+          <w:color w:val="000000"/>
+        </w:rPr>
+        <w:t xml:space="preserve">                    seq_unit </w:t>
+      </w:r>
+      <w:r>
+        <w:rPr>
+          <w:color w:val="806030"/>
+        </w:rPr>
+        <w:t>=</w:t>
+      </w:r>
+      <w:r>
+        <w:rPr>
+          <w:color w:val="000000"/>
+        </w:rPr>
+        <w:t xml:space="preserve"> residues</w:t>
+      </w:r>
+      <w:r>
+        <w:rPr>
+          <w:color w:val="806030"/>
+        </w:rPr>
+        <w:t>.</w:t>
+      </w:r>
+      <w:r>
+        <w:rPr>
+          <w:color w:val="000000"/>
+        </w:rPr>
+        <w:t>next</w:t>
+      </w:r>
+      <w:r>
+        <w:rPr>
+          <w:color w:val="806030"/>
+        </w:rPr>
+        <w:t>()</w:t>
+      </w:r>
+    </w:p>
+    <w:p>
+      <w:pPr>
+        <w:pStyle w:val="HTMLPreformatted"/>
+        <w:shd w:val="clear" w:color="auto" w:fill="F1F0F0"/>
+        <w:rPr>
+          <w:color w:val="000000"/>
+        </w:rPr>
+      </w:pPr>
+    </w:p>
+    <w:p>
+      <w:pPr>
+        <w:pStyle w:val="HTMLPreformatted"/>
+        <w:shd w:val="clear" w:color="auto" w:fill="F1F0F0"/>
+        <w:rPr>
+          <w:color w:val="000000"/>
+        </w:rPr>
+      </w:pPr>
+      <w:r>
+        <w:rPr>
+          <w:color w:val="000000"/>
+        </w:rPr>
+        <w:t xml:space="preserve">                pairs_for_pos</w:t>
+      </w:r>
+      <w:r>
+        <w:rPr>
+          <w:color w:val="806030"/>
+        </w:rPr>
+        <w:t>.</w:t>
+      </w:r>
+      <w:r>
+        <w:rPr>
+          <w:color w:val="000000"/>
+        </w:rPr>
+        <w:t>append</w:t>
+      </w:r>
+      <w:r>
+        <w:rPr>
+          <w:color w:val="806030"/>
+        </w:rPr>
+        <w:t>((</w:t>
+      </w:r>
+      <w:r>
+        <w:rPr>
+          <w:color w:val="000000"/>
+        </w:rPr>
+        <w:t>structure</w:t>
+      </w:r>
+      <w:r>
+        <w:rPr>
+          <w:color w:val="806030"/>
+        </w:rPr>
+        <w:t>.</w:t>
+      </w:r>
+      <w:r>
+        <w:rPr>
+          <w:color w:val="000000"/>
+        </w:rPr>
+        <w:t>get_id</w:t>
+      </w:r>
+      <w:r>
+        <w:rPr>
+          <w:color w:val="806030"/>
+        </w:rPr>
+        <w:t>(),</w:t>
+      </w:r>
+      <w:r>
+        <w:rPr>
+          <w:color w:val="000000"/>
+        </w:rPr>
+        <w:t xml:space="preserve"> seq_unit</w:t>
+      </w:r>
+      <w:r>
+        <w:rPr>
+          <w:color w:val="806030"/>
+        </w:rPr>
+        <w:t>))</w:t>
+      </w:r>
+    </w:p>
+    <w:p>
+      <w:pPr>
+        <w:pStyle w:val="HTMLPreformatted"/>
+        <w:shd w:val="clear" w:color="auto" w:fill="F1F0F0"/>
+        <w:rPr>
+          <w:color w:val="000000"/>
+        </w:rPr>
+      </w:pPr>
+    </w:p>
+    <w:p>
+      <w:pPr>
+        <w:pStyle w:val="HTMLPreformatted"/>
+        <w:shd w:val="clear" w:color="auto" w:fill="F1F0F0"/>
+        <w:rPr>
+          <w:color w:val="000000"/>
+        </w:rPr>
+      </w:pPr>
+      <w:r>
+        <w:rPr>
+          <w:color w:val="000000"/>
+        </w:rPr>
+        <w:t xml:space="preserve">            pos_inputs</w:t>
+      </w:r>
+      <w:r>
+        <w:rPr>
+          <w:color w:val="806030"/>
+        </w:rPr>
+        <w:t>.</w:t>
+      </w:r>
+      <w:r>
+        <w:rPr>
+          <w:color w:val="000000"/>
+        </w:rPr>
+        <w:t>append</w:t>
+      </w:r>
+      <w:r>
+        <w:rPr>
+          <w:color w:val="806030"/>
+        </w:rPr>
+        <w:t>(</w:t>
+      </w:r>
+      <w:r>
+        <w:rPr>
+          <w:color w:val="000000"/>
+        </w:rPr>
+        <w:t>pairs_for_pos</w:t>
+      </w:r>
+      <w:r>
+        <w:rPr>
+          <w:color w:val="806030"/>
+        </w:rPr>
+        <w:t>)</w:t>
+      </w:r>
+    </w:p>
+    <w:p>
+      <w:pPr>
+        <w:pStyle w:val="HTMLPreformatted"/>
+        <w:shd w:val="clear" w:color="auto" w:fill="F1F0F0"/>
+        <w:rPr>
+          <w:color w:val="000000"/>
+        </w:rPr>
+      </w:pPr>
+      <w:r>
+        <w:rPr>
+          <w:color w:val="000000"/>
+        </w:rPr>
+        <w:t xml:space="preserve">       </w:t>
+      </w:r>
+    </w:p>
+    <w:p>
+      <w:pPr>
+        <w:pStyle w:val="HTMLPreformatted"/>
+        <w:shd w:val="clear" w:color="auto" w:fill="F1F0F0"/>
+        <w:rPr>
+          <w:color w:val="000000"/>
+        </w:rPr>
+      </w:pPr>
+      <w:r>
+        <w:rPr>
+          <w:color w:val="000000"/>
+        </w:rPr>
+        <w:t xml:space="preserve">        self</w:t>
+      </w:r>
+      <w:r>
+        <w:rPr>
+          <w:color w:val="806030"/>
+        </w:rPr>
+        <w:t>.</w:t>
+      </w:r>
+      <w:r>
+        <w:rPr>
+          <w:color w:val="000000"/>
+        </w:rPr>
+        <w:t xml:space="preserve">positions </w:t>
+      </w:r>
+      <w:r>
+        <w:rPr>
+          <w:color w:val="806030"/>
+        </w:rPr>
+        <w:t>=</w:t>
+      </w:r>
+      <w:r>
+        <w:rPr>
+          <w:color w:val="000000"/>
+        </w:rPr>
+        <w:t xml:space="preserve"> </w:t>
+      </w:r>
+      <w:r>
+        <w:rPr>
+          <w:color w:val="806030"/>
+        </w:rPr>
+        <w:t>[</w:t>
+      </w:r>
+      <w:r>
+        <w:rPr>
+          <w:color w:val="000000"/>
+        </w:rPr>
+        <w:t>Position</w:t>
+      </w:r>
+      <w:r>
+        <w:rPr>
+          <w:color w:val="806030"/>
+        </w:rPr>
+        <w:t>(</w:t>
+      </w:r>
+      <w:r>
+        <w:rPr>
+          <w:color w:val="000000"/>
+        </w:rPr>
+        <w:t>id_res_pairlist</w:t>
+      </w:r>
+      <w:r>
+        <w:rPr>
+          <w:color w:val="806030"/>
+        </w:rPr>
+        <w:t>)</w:t>
+      </w:r>
+      <w:r>
+        <w:rPr>
+          <w:color w:val="000000"/>
+        </w:rPr>
+        <w:t xml:space="preserve"> \</w:t>
+      </w:r>
+    </w:p>
+    <w:p>
+      <w:pPr>
+        <w:pStyle w:val="HTMLPreformatted"/>
+        <w:shd w:val="clear" w:color="auto" w:fill="F1F0F0"/>
+        <w:rPr>
+          <w:color w:val="000000"/>
+        </w:rPr>
+      </w:pPr>
+      <w:r>
+        <w:rPr>
+          <w:color w:val="000000"/>
+        </w:rPr>
+        <w:t xml:space="preserve">                          </w:t>
+      </w:r>
+      <w:r>
+        <w:rPr>
+          <w:b/>
+          <w:bCs/>
+          <w:color w:val="400000"/>
+        </w:rPr>
+        <w:t>for</w:t>
+      </w:r>
+      <w:r>
+        <w:rPr>
+          <w:color w:val="000000"/>
+        </w:rPr>
+        <w:t xml:space="preserve"> id_res_pairlist </w:t>
+      </w:r>
+      <w:r>
+        <w:rPr>
+          <w:b/>
+          <w:bCs/>
+          <w:color w:val="400000"/>
+        </w:rPr>
+        <w:t>in</w:t>
+      </w:r>
+      <w:r>
+        <w:rPr>
+          <w:color w:val="000000"/>
+        </w:rPr>
+        <w:t xml:space="preserve"> zip</w:t>
+      </w:r>
+      <w:r>
+        <w:rPr>
+          <w:color w:val="806030"/>
+        </w:rPr>
+        <w:t>(*</w:t>
+      </w:r>
+      <w:r>
+        <w:rPr>
+          <w:color w:val="000000"/>
+        </w:rPr>
+        <w:t>pos_inputs</w:t>
+      </w:r>
+      <w:r>
+        <w:rPr>
+          <w:color w:val="806030"/>
+        </w:rPr>
+        <w:t>)]</w:t>
+      </w:r>
+    </w:p>
+    <w:p>
+      <w:pPr>
+        <w:pStyle w:val="HTMLPreformatted"/>
+        <w:shd w:val="clear" w:color="auto" w:fill="F1F0F0"/>
+        <w:rPr>
+          <w:color w:val="000000"/>
+        </w:rPr>
+      </w:pPr>
+      <w:r>
+        <w:rPr>
+          <w:color w:val="000000"/>
+        </w:rPr>
+        <w:t xml:space="preserve">        </w:t>
+      </w:r>
+    </w:p>
+    <w:p>
+      <w:pPr>
+        <w:pStyle w:val="HTMLPreformatted"/>
+        <w:shd w:val="clear" w:color="auto" w:fill="F1F0F0"/>
+        <w:rPr>
+          <w:color w:val="000000"/>
+        </w:rPr>
+      </w:pPr>
+      <w:r>
+        <w:rPr>
+          <w:color w:val="000000"/>
+        </w:rPr>
+        <w:t xml:space="preserve">    </w:t>
+      </w:r>
+      <w:r>
+        <w:rPr>
+          <w:b/>
+          <w:bCs/>
+          <w:color w:val="400000"/>
+        </w:rPr>
+        <w:t>def</w:t>
+      </w:r>
+      <w:r>
+        <w:rPr>
+          <w:color w:val="000000"/>
+        </w:rPr>
+        <w:t xml:space="preserve"> get</w:t>
+      </w:r>
+      <w:r>
+        <w:rPr>
+          <w:color w:val="806030"/>
+        </w:rPr>
+        <w:t>(</w:t>
+      </w:r>
+      <w:r>
+        <w:rPr>
+          <w:color w:val="000000"/>
+        </w:rPr>
+        <w:t>self</w:t>
+      </w:r>
+      <w:r>
+        <w:rPr>
+          <w:color w:val="806030"/>
+        </w:rPr>
+        <w:t>,</w:t>
+      </w:r>
+      <w:r>
+        <w:rPr>
+          <w:color w:val="000000"/>
+        </w:rPr>
+        <w:t xml:space="preserve"> template_id</w:t>
+      </w:r>
+      <w:r>
+        <w:rPr>
+          <w:color w:val="806030"/>
+        </w:rPr>
+        <w:t>,</w:t>
+      </w:r>
+      <w:r>
+        <w:rPr>
+          <w:color w:val="000000"/>
+        </w:rPr>
+        <w:t xml:space="preserve"> unknown_id</w:t>
+      </w:r>
+      <w:r>
+        <w:rPr>
+          <w:color w:val="806030"/>
+        </w:rPr>
+        <w:t>,</w:t>
+      </w:r>
+      <w:r>
+        <w:rPr>
+          <w:color w:val="000000"/>
+        </w:rPr>
+        <w:t xml:space="preserve"> resi</w:t>
+      </w:r>
+      <w:r>
+        <w:rPr>
+          <w:color w:val="806030"/>
+        </w:rPr>
+        <w:t>,</w:t>
+      </w:r>
+      <w:r>
+        <w:rPr>
+          <w:color w:val="000000"/>
+        </w:rPr>
+        <w:t xml:space="preserve"> start</w:t>
+      </w:r>
+      <w:r>
+        <w:rPr>
+          <w:color w:val="806030"/>
+        </w:rPr>
+        <w:t>=</w:t>
+      </w:r>
+      <w:r>
+        <w:rPr>
+          <w:color w:val="C00000"/>
+        </w:rPr>
+        <w:t>0</w:t>
+      </w:r>
+      <w:r>
+        <w:rPr>
+          <w:color w:val="806030"/>
+        </w:rPr>
+        <w:t>):</w:t>
+      </w:r>
+    </w:p>
+    <w:p>
+      <w:pPr>
+        <w:pStyle w:val="HTMLPreformatted"/>
+        <w:shd w:val="clear" w:color="auto" w:fill="F1F0F0"/>
+        <w:rPr>
+          <w:color w:val="000000"/>
+        </w:rPr>
+      </w:pPr>
+      <w:r>
+        <w:rPr>
+          <w:color w:val="000000"/>
+        </w:rPr>
+        <w:t xml:space="preserve">        </w:t>
+      </w:r>
+      <w:r>
+        <w:rPr>
+          <w:b/>
+          <w:bCs/>
+          <w:color w:val="400000"/>
+        </w:rPr>
+        <w:t>for</w:t>
+      </w:r>
+      <w:r>
+        <w:rPr>
+          <w:color w:val="000000"/>
+        </w:rPr>
+        <w:t xml:space="preserve"> pos </w:t>
+      </w:r>
+      <w:r>
+        <w:rPr>
+          <w:b/>
+          <w:bCs/>
+          <w:color w:val="400000"/>
+        </w:rPr>
+        <w:t>in</w:t>
+      </w:r>
+      <w:r>
+        <w:rPr>
+          <w:color w:val="000000"/>
+        </w:rPr>
+        <w:t xml:space="preserve"> self</w:t>
+      </w:r>
+      <w:r>
+        <w:rPr>
+          <w:color w:val="806030"/>
+        </w:rPr>
+        <w:t>.</w:t>
+      </w:r>
+      <w:r>
+        <w:rPr>
+          <w:color w:val="000000"/>
+        </w:rPr>
+        <w:t>positions</w:t>
+      </w:r>
+      <w:r>
+        <w:rPr>
+          <w:color w:val="806030"/>
+        </w:rPr>
+        <w:t>[</w:t>
+      </w:r>
+      <w:r>
+        <w:rPr>
+          <w:color w:val="000000"/>
+        </w:rPr>
+        <w:t>start</w:t>
+      </w:r>
+      <w:r>
+        <w:rPr>
+          <w:color w:val="806030"/>
+        </w:rPr>
+        <w:t>:]:</w:t>
+      </w:r>
+    </w:p>
+    <w:p>
+      <w:pPr>
+        <w:pStyle w:val="HTMLPreformatted"/>
+        <w:shd w:val="clear" w:color="auto" w:fill="F1F0F0"/>
+        <w:rPr>
+          <w:color w:val="000000"/>
+        </w:rPr>
+      </w:pPr>
+      <w:r>
+        <w:rPr>
+          <w:color w:val="000000"/>
+        </w:rPr>
+        <w:t xml:space="preserve">            </w:t>
+      </w:r>
+      <w:r>
+        <w:rPr>
+          <w:b/>
+          <w:bCs/>
+          <w:color w:val="400000"/>
+        </w:rPr>
+        <w:t>if</w:t>
+      </w:r>
+      <w:r>
+        <w:rPr>
+          <w:color w:val="000000"/>
+        </w:rPr>
+        <w:t xml:space="preserve"> pos</w:t>
+      </w:r>
+      <w:r>
+        <w:rPr>
+          <w:color w:val="806030"/>
+        </w:rPr>
+        <w:t>.</w:t>
+      </w:r>
+      <w:r>
+        <w:rPr>
+          <w:color w:val="000000"/>
+        </w:rPr>
+        <w:t>resi</w:t>
+      </w:r>
+      <w:r>
+        <w:rPr>
+          <w:color w:val="806030"/>
+        </w:rPr>
+        <w:t>(</w:t>
+      </w:r>
+      <w:r>
+        <w:rPr>
+          <w:color w:val="000000"/>
+        </w:rPr>
+        <w:t>unknown_id</w:t>
+      </w:r>
+      <w:r>
+        <w:rPr>
+          <w:color w:val="806030"/>
+        </w:rPr>
+        <w:t>)</w:t>
+      </w:r>
+      <w:r>
+        <w:rPr>
+          <w:color w:val="000000"/>
+        </w:rPr>
+        <w:t xml:space="preserve"> </w:t>
+      </w:r>
+      <w:r>
+        <w:rPr>
+          <w:color w:val="806030"/>
+        </w:rPr>
+        <w:t>==</w:t>
+      </w:r>
+      <w:r>
+        <w:rPr>
+          <w:color w:val="000000"/>
+        </w:rPr>
+        <w:t xml:space="preserve"> resi</w:t>
+      </w:r>
+      <w:r>
+        <w:rPr>
+          <w:color w:val="806030"/>
+        </w:rPr>
+        <w:t>:</w:t>
+      </w:r>
+    </w:p>
+    <w:p>
+      <w:pPr>
+        <w:pStyle w:val="HTMLPreformatted"/>
+        <w:shd w:val="clear" w:color="auto" w:fill="F1F0F0"/>
+        <w:rPr>
+          <w:color w:val="000000"/>
+        </w:rPr>
+      </w:pPr>
+      <w:r>
+        <w:rPr>
+          <w:color w:val="000000"/>
+        </w:rPr>
+        <w:t xml:space="preserve">                </w:t>
+      </w:r>
+      <w:r>
+        <w:rPr>
+          <w:b/>
+          <w:bCs/>
+          <w:color w:val="400000"/>
+        </w:rPr>
+        <w:t>return</w:t>
+      </w:r>
+      <w:r>
+        <w:rPr>
+          <w:color w:val="000000"/>
+        </w:rPr>
+        <w:t xml:space="preserve"> pos</w:t>
+      </w:r>
+      <w:r>
+        <w:rPr>
+          <w:color w:val="806030"/>
+        </w:rPr>
+        <w:t>.</w:t>
+      </w:r>
+      <w:r>
+        <w:rPr>
+          <w:color w:val="000000"/>
+        </w:rPr>
+        <w:t>zdiff</w:t>
+      </w:r>
+      <w:r>
+        <w:rPr>
+          <w:color w:val="806030"/>
+        </w:rPr>
+        <w:t>(</w:t>
+      </w:r>
+      <w:r>
+        <w:rPr>
+          <w:color w:val="000000"/>
+        </w:rPr>
+        <w:t>template_id</w:t>
+      </w:r>
+      <w:r>
+        <w:rPr>
+          <w:color w:val="806030"/>
+        </w:rPr>
+        <w:t>,</w:t>
+      </w:r>
+      <w:r>
+        <w:rPr>
+          <w:color w:val="000000"/>
+        </w:rPr>
+        <w:t xml:space="preserve"> unknown_id</w:t>
+      </w:r>
+      <w:r>
+        <w:rPr>
+          <w:color w:val="806030"/>
+        </w:rPr>
+        <w:t>)</w:t>
+      </w:r>
+    </w:p>
+    <w:p>
+      <w:pPr>
+        <w:pStyle w:val="HTMLPreformatted"/>
+        <w:shd w:val="clear" w:color="auto" w:fill="F1F0F0"/>
+        <w:rPr>
+          <w:color w:val="000000"/>
+        </w:rPr>
+      </w:pPr>
+      <w:r>
+        <w:rPr>
+          <w:color w:val="000000"/>
+        </w:rPr>
+        <w:t xml:space="preserve">        </w:t>
+      </w:r>
+      <w:r>
+        <w:rPr>
+          <w:color w:val="C34E00"/>
+        </w:rPr>
+        <w:t># Raise exception if the target was not found, and the</w:t>
+      </w:r>
+    </w:p>
+    <w:p>
+      <w:pPr>
+        <w:pStyle w:val="HTMLPreformatted"/>
+        <w:shd w:val="clear" w:color="auto" w:fill="F1F0F0"/>
+        <w:rPr>
+          <w:color w:val="000000"/>
+        </w:rPr>
+      </w:pPr>
+      <w:r>
+        <w:rPr>
+          <w:color w:val="000000"/>
+        </w:rPr>
+        <w:t xml:space="preserve">        </w:t>
+      </w:r>
+      <w:r>
+        <w:rPr>
+          <w:color w:val="C34E00"/>
+        </w:rPr>
+        <w:t># return statement never reached:</w:t>
+      </w:r>
+    </w:p>
+    <w:p>
+      <w:pPr>
+        <w:pStyle w:val="HTMLPreformatted"/>
+        <w:shd w:val="clear" w:color="auto" w:fill="F1F0F0"/>
+        <w:rPr>
+          <w:color w:val="000000"/>
+        </w:rPr>
+      </w:pPr>
+      <w:r>
+        <w:rPr>
+          <w:color w:val="000000"/>
+        </w:rPr>
+        <w:t xml:space="preserve">        </w:t>
+      </w:r>
+      <w:r>
+        <w:rPr>
+          <w:b/>
+          <w:bCs/>
+          <w:color w:val="400000"/>
+        </w:rPr>
+        <w:t>raise</w:t>
+      </w:r>
+      <w:r>
+        <w:rPr>
+          <w:color w:val="000000"/>
+        </w:rPr>
+        <w:t xml:space="preserve"> NotFoundError</w:t>
+      </w:r>
+      <w:r>
+        <w:rPr>
+          <w:color w:val="806030"/>
+        </w:rPr>
+        <w:t>(</w:t>
+      </w:r>
+      <w:r>
+        <w:rPr>
+          <w:color w:val="E60000"/>
+        </w:rPr>
+        <w:t>'resi {0} of {1} not found'</w:t>
+      </w:r>
+      <w:r>
+        <w:rPr>
+          <w:color w:val="000000"/>
+        </w:rPr>
+        <w:t xml:space="preserve"> \</w:t>
+      </w:r>
+    </w:p>
+    <w:p>
+      <w:pPr>
+        <w:pStyle w:val="HTMLPreformatted"/>
+        <w:shd w:val="clear" w:color="auto" w:fill="F1F0F0"/>
+        <w:rPr>
+          <w:color w:val="000000"/>
+        </w:rPr>
+      </w:pPr>
+      <w:r>
+        <w:rPr>
+          <w:color w:val="000000"/>
+        </w:rPr>
+        <w:t xml:space="preserve">                            </w:t>
+      </w:r>
+      <w:r>
+        <w:rPr>
+          <w:color w:val="806030"/>
+        </w:rPr>
+        <w:t>.</w:t>
+      </w:r>
+      <w:r>
+        <w:rPr>
+          <w:color w:val="000000"/>
+        </w:rPr>
+        <w:t>format</w:t>
+      </w:r>
+      <w:r>
+        <w:rPr>
+          <w:color w:val="806030"/>
+        </w:rPr>
+        <w:t>(</w:t>
+      </w:r>
+      <w:r>
+        <w:rPr>
+          <w:color w:val="000000"/>
+        </w:rPr>
+        <w:t>resi</w:t>
+      </w:r>
+      <w:r>
+        <w:rPr>
+          <w:color w:val="806030"/>
+        </w:rPr>
+        <w:t>,</w:t>
+      </w:r>
+      <w:r>
+        <w:rPr>
+          <w:color w:val="000000"/>
+        </w:rPr>
+        <w:t xml:space="preserve"> unknown_id</w:t>
+      </w:r>
+      <w:r>
+        <w:rPr>
+          <w:color w:val="806030"/>
+        </w:rPr>
+        <w:t>))</w:t>
+      </w:r>
+    </w:p>
+    <w:p>
+      <w:pPr>
+        <w:pStyle w:val="HTMLPreformatted"/>
+        <w:shd w:val="clear" w:color="auto" w:fill="F1F0F0"/>
+        <w:rPr>
+          <w:color w:val="000000"/>
+        </w:rPr>
+      </w:pPr>
+      <w:r>
+        <w:rPr>
+          <w:color w:val="000000"/>
+        </w:rPr>
+        <w:t xml:space="preserve">    </w:t>
+      </w:r>
+    </w:p>
+    <w:p>
+      <w:pPr>
+        <w:pStyle w:val="HTMLPreformatted"/>
+        <w:shd w:val="clear" w:color="auto" w:fill="F1F0F0"/>
+        <w:rPr>
+          <w:color w:val="000000"/>
+        </w:rPr>
+      </w:pPr>
+      <w:r>
+        <w:rPr>
+          <w:color w:val="000000"/>
+        </w:rPr>
+        <w:t xml:space="preserve">    </w:t>
+      </w:r>
+      <w:r>
+        <w:rPr>
+          <w:b/>
+          <w:bCs/>
+          <w:color w:val="400000"/>
+        </w:rPr>
+        <w:t>def</w:t>
+      </w:r>
+      <w:r>
+        <w:rPr>
+          <w:color w:val="000000"/>
+        </w:rPr>
+        <w:t xml:space="preserve"> report</w:t>
+      </w:r>
+      <w:r>
+        <w:rPr>
+          <w:color w:val="806030"/>
+        </w:rPr>
+        <w:t>(</w:t>
+      </w:r>
+      <w:r>
+        <w:rPr>
+          <w:color w:val="000000"/>
+        </w:rPr>
+        <w:t>self</w:t>
+      </w:r>
+      <w:r>
+        <w:rPr>
+          <w:color w:val="806030"/>
+        </w:rPr>
+        <w:t>,</w:t>
+      </w:r>
+      <w:r>
+        <w:rPr>
+          <w:color w:val="000000"/>
+        </w:rPr>
+        <w:t xml:space="preserve"> template_id</w:t>
+      </w:r>
+      <w:r>
+        <w:rPr>
+          <w:color w:val="806030"/>
+        </w:rPr>
+        <w:t>,</w:t>
+      </w:r>
+      <w:r>
+        <w:rPr>
+          <w:color w:val="000000"/>
+        </w:rPr>
+        <w:t xml:space="preserve"> unknown_id</w:t>
+      </w:r>
+      <w:r>
+        <w:rPr>
+          <w:color w:val="806030"/>
+        </w:rPr>
+        <w:t>):</w:t>
+      </w:r>
+    </w:p>
+    <w:p>
+      <w:pPr>
+        <w:pStyle w:val="HTMLPreformatted"/>
+        <w:shd w:val="clear" w:color="auto" w:fill="F1F0F0"/>
+        <w:rPr>
+          <w:color w:val="000000"/>
+        </w:rPr>
+      </w:pPr>
+      <w:r>
+        <w:rPr>
+          <w:color w:val="000000"/>
+        </w:rPr>
+        <w:t xml:space="preserve">        </w:t>
+      </w:r>
+      <w:r>
+        <w:rPr>
+          <w:color w:val="C34E00"/>
+        </w:rPr>
+        <w:t>'''Return a list of zdiffs; use resi_report for a list with</w:t>
+      </w:r>
+    </w:p>
+    <w:p>
+      <w:pPr>
+        <w:pStyle w:val="HTMLPreformatted"/>
+        <w:shd w:val="clear" w:color="auto" w:fill="F1F0F0"/>
+        <w:rPr>
+          <w:color w:val="000000"/>
+        </w:rPr>
+      </w:pPr>
+      <w:r>
+        <w:rPr>
+          <w:color w:val="C34E00"/>
+        </w:rPr>
+        <w:t>        residue numbers included'''</w:t>
+      </w:r>
+    </w:p>
+    <w:p>
+      <w:pPr>
+        <w:pStyle w:val="HTMLPreformatted"/>
+        <w:shd w:val="clear" w:color="auto" w:fill="F1F0F0"/>
+        <w:rPr>
+          <w:color w:val="000000"/>
+        </w:rPr>
+      </w:pPr>
+      <w:r>
+        <w:rPr>
+          <w:color w:val="000000"/>
+        </w:rPr>
+        <w:t xml:space="preserve">        output </w:t>
+      </w:r>
+      <w:r>
+        <w:rPr>
+          <w:color w:val="806030"/>
+        </w:rPr>
+        <w:t>=</w:t>
+      </w:r>
+      <w:r>
+        <w:rPr>
+          <w:color w:val="000000"/>
+        </w:rPr>
+        <w:t xml:space="preserve"> </w:t>
+      </w:r>
+      <w:r>
+        <w:rPr>
+          <w:color w:val="806030"/>
+        </w:rPr>
+        <w:t>(</w:t>
+      </w:r>
+      <w:r>
+        <w:rPr>
+          <w:color w:val="000000"/>
+        </w:rPr>
+        <w:t>pos</w:t>
+      </w:r>
+      <w:r>
+        <w:rPr>
+          <w:color w:val="806030"/>
+        </w:rPr>
+        <w:t>.</w:t>
+      </w:r>
+      <w:r>
+        <w:rPr>
+          <w:color w:val="000000"/>
+        </w:rPr>
+        <w:t>zdiff</w:t>
+      </w:r>
+      <w:r>
+        <w:rPr>
+          <w:color w:val="806030"/>
+        </w:rPr>
+        <w:t>(</w:t>
+      </w:r>
+      <w:r>
+        <w:rPr>
+          <w:color w:val="000000"/>
+        </w:rPr>
+        <w:t>template_id</w:t>
+      </w:r>
+      <w:r>
+        <w:rPr>
+          <w:color w:val="806030"/>
+        </w:rPr>
+        <w:t>,</w:t>
+      </w:r>
+      <w:r>
+        <w:rPr>
+          <w:color w:val="000000"/>
+        </w:rPr>
+        <w:t xml:space="preserve"> unknown_id</w:t>
+      </w:r>
+      <w:r>
+        <w:rPr>
+          <w:color w:val="806030"/>
+        </w:rPr>
+        <w:t>)</w:t>
+      </w:r>
+      <w:r>
+        <w:rPr>
+          <w:color w:val="000000"/>
+        </w:rPr>
+        <w:t xml:space="preserve"> \</w:t>
+      </w:r>
+    </w:p>
+    <w:p>
+      <w:pPr>
+        <w:pStyle w:val="HTMLPreformatted"/>
+        <w:shd w:val="clear" w:color="auto" w:fill="F1F0F0"/>
+        <w:rPr>
+          <w:color w:val="000000"/>
+        </w:rPr>
+      </w:pPr>
+      <w:r>
+        <w:rPr>
+          <w:color w:val="000000"/>
+        </w:rPr>
+        <w:t xml:space="preserve">                  </w:t>
+      </w:r>
+      <w:r>
+        <w:rPr>
+          <w:b/>
+          <w:bCs/>
+          <w:color w:val="400000"/>
+        </w:rPr>
+        <w:t>for</w:t>
+      </w:r>
+      <w:r>
+        <w:rPr>
+          <w:color w:val="000000"/>
+        </w:rPr>
+        <w:t xml:space="preserve"> pos </w:t>
+      </w:r>
+      <w:r>
+        <w:rPr>
+          <w:b/>
+          <w:bCs/>
+          <w:color w:val="400000"/>
+        </w:rPr>
+        <w:t>in</w:t>
+      </w:r>
+      <w:r>
+        <w:rPr>
+          <w:color w:val="000000"/>
+        </w:rPr>
+        <w:t xml:space="preserve"> self</w:t>
+      </w:r>
+      <w:r>
+        <w:rPr>
+          <w:color w:val="806030"/>
+        </w:rPr>
+        <w:t>.</w:t>
+      </w:r>
+      <w:r>
+        <w:rPr>
+          <w:color w:val="000000"/>
+        </w:rPr>
+        <w:t>positions</w:t>
+      </w:r>
+      <w:r>
+        <w:rPr>
+          <w:color w:val="806030"/>
+        </w:rPr>
+        <w:t>)</w:t>
+      </w:r>
+    </w:p>
+    <w:p>
+      <w:pPr>
+        <w:pStyle w:val="HTMLPreformatted"/>
+        <w:shd w:val="clear" w:color="auto" w:fill="F1F0F0"/>
+        <w:rPr>
+          <w:color w:val="000000"/>
+        </w:rPr>
+      </w:pPr>
+      <w:r>
+        <w:rPr>
+          <w:color w:val="000000"/>
+        </w:rPr>
+        <w:t xml:space="preserve">        </w:t>
+      </w:r>
+      <w:r>
+        <w:rPr>
+          <w:b/>
+          <w:bCs/>
+          <w:color w:val="400000"/>
+        </w:rPr>
+        <w:t>return</w:t>
+      </w:r>
+      <w:r>
+        <w:rPr>
+          <w:color w:val="000000"/>
+        </w:rPr>
+        <w:t xml:space="preserve"> </w:t>
+      </w:r>
+      <w:r>
+        <w:rPr>
+          <w:color w:val="E34ADC"/>
+        </w:rPr>
+        <w:t>filter</w:t>
+      </w:r>
+      <w:r>
+        <w:rPr>
+          <w:color w:val="806030"/>
+        </w:rPr>
+        <w:t>(</w:t>
+      </w:r>
+      <w:r>
+        <w:rPr>
+          <w:color w:val="E34ADC"/>
+        </w:rPr>
+        <w:t>lambda</w:t>
+      </w:r>
+      <w:r>
+        <w:rPr>
+          <w:color w:val="000000"/>
+        </w:rPr>
+        <w:t xml:space="preserve"> x</w:t>
+      </w:r>
+      <w:r>
+        <w:rPr>
+          <w:color w:val="806030"/>
+        </w:rPr>
+        <w:t>:</w:t>
+      </w:r>
+      <w:r>
+        <w:rPr>
+          <w:color w:val="000000"/>
+        </w:rPr>
+        <w:t xml:space="preserve"> x </w:t>
+      </w:r>
+      <w:r>
+        <w:rPr>
+          <w:b/>
+          <w:bCs/>
+          <w:color w:val="400000"/>
+        </w:rPr>
+        <w:t>is</w:t>
+      </w:r>
+      <w:r>
+        <w:rPr>
+          <w:color w:val="000000"/>
+        </w:rPr>
+        <w:t xml:space="preserve"> </w:t>
+      </w:r>
+      <w:r>
+        <w:rPr>
+          <w:b/>
+          <w:bCs/>
+          <w:color w:val="400000"/>
+        </w:rPr>
+        <w:t>not</w:t>
+      </w:r>
+      <w:r>
+        <w:rPr>
+          <w:color w:val="000000"/>
+        </w:rPr>
+        <w:t xml:space="preserve"> </w:t>
+      </w:r>
+      <w:r>
+        <w:rPr>
+          <w:color w:val="E34ADC"/>
+        </w:rPr>
+        <w:t>None</w:t>
+      </w:r>
+      <w:r>
+        <w:rPr>
+          <w:color w:val="806030"/>
+        </w:rPr>
+        <w:t>,</w:t>
+      </w:r>
+      <w:r>
+        <w:rPr>
+          <w:color w:val="000000"/>
+        </w:rPr>
+        <w:t xml:space="preserve"> output</w:t>
+      </w:r>
+      <w:r>
+        <w:rPr>
+          <w:color w:val="806030"/>
+        </w:rPr>
+        <w:t>)</w:t>
+      </w:r>
+    </w:p>
+    <w:p>
+      <w:pPr>
+        <w:pStyle w:val="HTMLPreformatted"/>
+        <w:shd w:val="clear" w:color="auto" w:fill="F1F0F0"/>
+        <w:rPr>
+          <w:color w:val="000000"/>
+        </w:rPr>
+      </w:pPr>
+    </w:p>
+    <w:p>
+      <w:pPr>
+        <w:pStyle w:val="HTMLPreformatted"/>
+        <w:shd w:val="clear" w:color="auto" w:fill="F1F0F0"/>
+        <w:rPr>
+          <w:color w:val="000000"/>
+        </w:rPr>
+      </w:pPr>
+      <w:r>
+        <w:rPr>
+          <w:color w:val="000000"/>
+        </w:rPr>
+        <w:t xml:space="preserve">    </w:t>
+      </w:r>
+      <w:r>
+        <w:rPr>
+          <w:b/>
+          <w:bCs/>
+          <w:color w:val="400000"/>
+        </w:rPr>
+        <w:t>def</w:t>
+      </w:r>
+      <w:r>
+        <w:rPr>
+          <w:color w:val="000000"/>
+        </w:rPr>
+        <w:t xml:space="preserve"> resi_report</w:t>
+      </w:r>
+      <w:r>
+        <w:rPr>
+          <w:color w:val="806030"/>
+        </w:rPr>
+        <w:t>(</w:t>
+      </w:r>
+      <w:r>
+        <w:rPr>
+          <w:color w:val="000000"/>
+        </w:rPr>
+        <w:t>self</w:t>
+      </w:r>
+      <w:r>
+        <w:rPr>
+          <w:color w:val="806030"/>
+        </w:rPr>
+        <w:t>,</w:t>
+      </w:r>
+      <w:r>
+        <w:rPr>
+          <w:color w:val="000000"/>
+        </w:rPr>
+        <w:t xml:space="preserve"> template_id</w:t>
+      </w:r>
+      <w:r>
+        <w:rPr>
+          <w:color w:val="806030"/>
+        </w:rPr>
+        <w:t>,</w:t>
+      </w:r>
+      <w:r>
+        <w:rPr>
+          <w:color w:val="000000"/>
+        </w:rPr>
+        <w:t xml:space="preserve"> unknown_id</w:t>
+      </w:r>
+      <w:r>
+        <w:rPr>
+          <w:color w:val="806030"/>
+        </w:rPr>
+        <w:t>):</w:t>
+      </w:r>
+    </w:p>
+    <w:p>
+      <w:pPr>
+        <w:pStyle w:val="HTMLPreformatted"/>
+        <w:shd w:val="clear" w:color="auto" w:fill="F1F0F0"/>
+        <w:rPr>
+          <w:color w:val="000000"/>
+        </w:rPr>
+      </w:pPr>
+      <w:r>
+        <w:rPr>
+          <w:color w:val="000000"/>
+        </w:rPr>
+        <w:t xml:space="preserve">        </w:t>
+      </w:r>
+      <w:r>
+        <w:rPr>
+          <w:color w:val="C34E00"/>
+        </w:rPr>
+        <w:t>'''Return a list of pairs, (resi, zdiff), where "resi" is</w:t>
+      </w:r>
+    </w:p>
+    <w:p>
+      <w:pPr>
+        <w:pStyle w:val="HTMLPreformatted"/>
+        <w:shd w:val="clear" w:color="auto" w:fill="F1F0F0"/>
+        <w:rPr>
+          <w:color w:val="000000"/>
+        </w:rPr>
+      </w:pPr>
+      <w:r>
+        <w:rPr>
+          <w:color w:val="C34E00"/>
+        </w:rPr>
+        <w:t>        a residue number in the sequence whose structure is being</w:t>
+      </w:r>
+    </w:p>
+    <w:p>
+      <w:pPr>
+        <w:pStyle w:val="HTMLPreformatted"/>
+        <w:shd w:val="clear" w:color="auto" w:fill="F1F0F0"/>
+        <w:rPr>
+          <w:color w:val="000000"/>
+        </w:rPr>
+      </w:pPr>
+      <w:r>
+        <w:rPr>
+          <w:color w:val="C34E00"/>
+        </w:rPr>
+        <w:t>        predicted. Residues that are gapped in either sequence are</w:t>
+      </w:r>
+    </w:p>
+    <w:p>
+      <w:pPr>
+        <w:pStyle w:val="HTMLPreformatted"/>
+        <w:shd w:val="clear" w:color="auto" w:fill="F1F0F0"/>
+        <w:rPr>
+          <w:color w:val="000000"/>
+        </w:rPr>
+      </w:pPr>
+      <w:r>
+        <w:rPr>
+          <w:color w:val="C34E00"/>
+        </w:rPr>
+        <w:t>        not included.'''</w:t>
+      </w:r>
+    </w:p>
+    <w:p>
+      <w:pPr>
+        <w:pStyle w:val="HTMLPreformatted"/>
+        <w:shd w:val="clear" w:color="auto" w:fill="F1F0F0"/>
+        <w:rPr>
+          <w:color w:val="000000"/>
+        </w:rPr>
+      </w:pPr>
+      <w:r>
+        <w:rPr>
+          <w:color w:val="000000"/>
+        </w:rPr>
+        <w:t xml:space="preserve">        output </w:t>
+      </w:r>
+      <w:r>
+        <w:rPr>
+          <w:color w:val="806030"/>
+        </w:rPr>
+        <w:t>=</w:t>
+      </w:r>
+      <w:r>
+        <w:rPr>
+          <w:color w:val="000000"/>
+        </w:rPr>
+        <w:t xml:space="preserve"> </w:t>
+      </w:r>
+      <w:r>
+        <w:rPr>
+          <w:color w:val="806030"/>
+        </w:rPr>
+        <w:t>((</w:t>
+      </w:r>
+      <w:r>
+        <w:rPr>
+          <w:color w:val="000000"/>
+        </w:rPr>
+        <w:t>pos</w:t>
+      </w:r>
+      <w:r>
+        <w:rPr>
+          <w:color w:val="806030"/>
+        </w:rPr>
+        <w:t>.</w:t>
+      </w:r>
+      <w:r>
+        <w:rPr>
+          <w:color w:val="000000"/>
+        </w:rPr>
+        <w:t>resi</w:t>
+      </w:r>
+      <w:r>
+        <w:rPr>
+          <w:color w:val="806030"/>
+        </w:rPr>
+        <w:t>(</w:t>
+      </w:r>
+      <w:r>
+        <w:rPr>
+          <w:color w:val="000000"/>
+        </w:rPr>
+        <w:t>target_id</w:t>
+      </w:r>
+      <w:r>
+        <w:rPr>
+          <w:color w:val="806030"/>
+        </w:rPr>
+        <w:t>),</w:t>
+      </w:r>
+    </w:p>
+    <w:p>
+      <w:pPr>
+        <w:pStyle w:val="HTMLPreformatted"/>
+        <w:shd w:val="clear" w:color="auto" w:fill="F1F0F0"/>
+        <w:rPr>
+          <w:color w:val="000000"/>
+        </w:rPr>
+      </w:pPr>
+      <w:r>
+        <w:rPr>
+          <w:color w:val="000000"/>
+        </w:rPr>
+        <w:t xml:space="preserve">                   pos</w:t>
+      </w:r>
+      <w:r>
+        <w:rPr>
+          <w:color w:val="806030"/>
+        </w:rPr>
+        <w:t>.</w:t>
+      </w:r>
+      <w:r>
+        <w:rPr>
+          <w:color w:val="000000"/>
+        </w:rPr>
+        <w:t>zdiff</w:t>
+      </w:r>
+      <w:r>
+        <w:rPr>
+          <w:color w:val="806030"/>
+        </w:rPr>
+        <w:t>(</w:t>
+      </w:r>
+      <w:r>
+        <w:rPr>
+          <w:color w:val="000000"/>
+        </w:rPr>
+        <w:t>template_id</w:t>
+      </w:r>
+      <w:r>
+        <w:rPr>
+          <w:color w:val="806030"/>
+        </w:rPr>
+        <w:t>,</w:t>
+      </w:r>
+      <w:r>
+        <w:rPr>
+          <w:color w:val="000000"/>
+        </w:rPr>
+        <w:t xml:space="preserve"> unknown_id</w:t>
+      </w:r>
+      <w:r>
+        <w:rPr>
+          <w:color w:val="806030"/>
+        </w:rPr>
+        <w:t>))</w:t>
+      </w:r>
+      <w:r>
+        <w:rPr>
+          <w:color w:val="000000"/>
+        </w:rPr>
+        <w:t xml:space="preserve"> \</w:t>
+      </w:r>
+    </w:p>
+    <w:p>
+      <w:pPr>
+        <w:pStyle w:val="HTMLPreformatted"/>
+        <w:shd w:val="clear" w:color="auto" w:fill="F1F0F0"/>
+        <w:rPr>
+          <w:color w:val="000000"/>
+        </w:rPr>
+      </w:pPr>
+      <w:r>
+        <w:rPr>
+          <w:color w:val="000000"/>
+        </w:rPr>
+        <w:t xml:space="preserve">                  </w:t>
+      </w:r>
+      <w:r>
+        <w:rPr>
+          <w:b/>
+          <w:bCs/>
+          <w:color w:val="400000"/>
+        </w:rPr>
+        <w:t>for</w:t>
+      </w:r>
+      <w:r>
+        <w:rPr>
+          <w:color w:val="000000"/>
+        </w:rPr>
+        <w:t xml:space="preserve"> pos </w:t>
+      </w:r>
+      <w:r>
+        <w:rPr>
+          <w:b/>
+          <w:bCs/>
+          <w:color w:val="400000"/>
+        </w:rPr>
+        <w:t>in</w:t>
+      </w:r>
+      <w:r>
+        <w:rPr>
+          <w:color w:val="000000"/>
+        </w:rPr>
+        <w:t xml:space="preserve"> self</w:t>
+      </w:r>
+      <w:r>
+        <w:rPr>
+          <w:color w:val="806030"/>
+        </w:rPr>
+        <w:t>.</w:t>
+      </w:r>
+      <w:r>
+        <w:rPr>
+          <w:color w:val="000000"/>
+        </w:rPr>
+        <w:t>positions</w:t>
+      </w:r>
+      <w:r>
+        <w:rPr>
+          <w:color w:val="806030"/>
+        </w:rPr>
+        <w:t>)</w:t>
+      </w:r>
+    </w:p>
+    <w:p>
+      <w:pPr>
+        <w:pStyle w:val="HTMLPreformatted"/>
+        <w:shd w:val="clear" w:color="auto" w:fill="F1F0F0"/>
+        <w:rPr>
+          <w:color w:val="000000"/>
+        </w:rPr>
+      </w:pPr>
+      <w:r>
+        <w:rPr>
+          <w:color w:val="000000"/>
+        </w:rPr>
+        <w:t xml:space="preserve">        </w:t>
+      </w:r>
+      <w:r>
+        <w:rPr>
+          <w:b/>
+          <w:bCs/>
+          <w:color w:val="400000"/>
+        </w:rPr>
+        <w:t>return</w:t>
+      </w:r>
+      <w:r>
+        <w:rPr>
+          <w:color w:val="000000"/>
+        </w:rPr>
+        <w:t xml:space="preserve"> </w:t>
+      </w:r>
+      <w:r>
+        <w:rPr>
+          <w:color w:val="E34ADC"/>
+        </w:rPr>
+        <w:t>filter</w:t>
+      </w:r>
+      <w:r>
+        <w:rPr>
+          <w:color w:val="806030"/>
+        </w:rPr>
+        <w:t>(</w:t>
+      </w:r>
+      <w:r>
+        <w:rPr>
+          <w:color w:val="E34ADC"/>
+        </w:rPr>
+        <w:t>lambda</w:t>
+      </w:r>
+      <w:r>
+        <w:rPr>
+          <w:color w:val="000000"/>
+        </w:rPr>
+        <w:t xml:space="preserve"> x</w:t>
+      </w:r>
+      <w:r>
+        <w:rPr>
+          <w:color w:val="806030"/>
+        </w:rPr>
+        <w:t>:</w:t>
+      </w:r>
+      <w:r>
+        <w:rPr>
+          <w:color w:val="000000"/>
+        </w:rPr>
+        <w:t xml:space="preserve"> x</w:t>
+      </w:r>
+      <w:r>
+        <w:rPr>
+          <w:color w:val="806030"/>
+        </w:rPr>
+        <w:t>[</w:t>
+      </w:r>
+      <w:r>
+        <w:rPr>
+          <w:color w:val="C00000"/>
+        </w:rPr>
+        <w:t>1</w:t>
+      </w:r>
+      <w:r>
+        <w:rPr>
+          <w:color w:val="806030"/>
+        </w:rPr>
+        <w:t>]</w:t>
+      </w:r>
+      <w:r>
+        <w:rPr>
+          <w:color w:val="000000"/>
+        </w:rPr>
+        <w:t xml:space="preserve"> </w:t>
+      </w:r>
+      <w:r>
+        <w:rPr>
+          <w:b/>
+          <w:bCs/>
+          <w:color w:val="400000"/>
+        </w:rPr>
+        <w:t>is</w:t>
+      </w:r>
+      <w:r>
+        <w:rPr>
+          <w:color w:val="000000"/>
+        </w:rPr>
+        <w:t xml:space="preserve"> </w:t>
+      </w:r>
+      <w:r>
+        <w:rPr>
+          <w:b/>
+          <w:bCs/>
+          <w:color w:val="400000"/>
+        </w:rPr>
+        <w:t>not</w:t>
+      </w:r>
+      <w:r>
+        <w:rPr>
+          <w:color w:val="000000"/>
+        </w:rPr>
+        <w:t xml:space="preserve"> </w:t>
+      </w:r>
+      <w:r>
+        <w:rPr>
+          <w:color w:val="E34ADC"/>
+        </w:rPr>
+        <w:t>None</w:t>
+      </w:r>
+      <w:r>
+        <w:rPr>
+          <w:color w:val="806030"/>
+        </w:rPr>
+        <w:t>,</w:t>
+      </w:r>
+      <w:r>
+        <w:rPr>
+          <w:color w:val="000000"/>
+        </w:rPr>
+        <w:t xml:space="preserve"> output</w:t>
+      </w:r>
+      <w:r>
+        <w:rPr>
+          <w:color w:val="806030"/>
         </w:rPr>
         <w:t>)</w:t>
       </w:r>
@@ -48162,7 +51997,6 @@
   <w:style w:type="character" w:default="1" w:styleId="DefaultParagraphFont">
     <w:name w:val="Default Paragraph Font"/>
     <w:uiPriority w:val="1"/>
-    <w:semiHidden/>
     <w:unhideWhenUsed/>
   </w:style>
   <w:style w:type="table" w:default="1" w:styleId="TableNormal">
@@ -48391,6 +52225,36 @@
       <w:rFonts w:ascii="Courier New" w:eastAsia="Times New Roman" w:hAnsi="Courier New" w:cs="Courier New"/>
       <w:sz w:val="20"/>
       <w:szCs w:val="20"/>
+    </w:rPr>
+  </w:style>
+  <w:style w:type="paragraph" w:customStyle="1" w:styleId="code0">
+    <w:name w:val="code"/>
+    <w:basedOn w:val="Normal"/>
+    <w:link w:val="codeChar0"/>
+    <w:qFormat/>
+    <w:rsid w:val="008440EB"/>
+    <w:pPr>
+      <w:shd w:val="clear" w:color="auto" w:fill="FFFFFF"/>
+      <w:spacing w:after="0" w:line="240" w:lineRule="auto"/>
+    </w:pPr>
+    <w:rPr>
+      <w:rFonts w:ascii="Courier New" w:eastAsia="Times New Roman" w:hAnsi="Courier New" w:cs="Courier New"/>
+      <w:color w:val="000000"/>
+      <w:sz w:val="20"/>
+      <w:szCs w:val="20"/>
+    </w:rPr>
+  </w:style>
+  <w:style w:type="character" w:customStyle="1" w:styleId="codeChar0">
+    <w:name w:val="code Char"/>
+    <w:basedOn w:val="DefaultParagraphFont"/>
+    <w:link w:val="code0"/>
+    <w:rsid w:val="008440EB"/>
+    <w:rPr>
+      <w:rFonts w:ascii="Courier New" w:eastAsia="Times New Roman" w:hAnsi="Courier New" w:cs="Courier New"/>
+      <w:color w:val="000000"/>
+      <w:sz w:val="20"/>
+      <w:szCs w:val="20"/>
+      <w:shd w:val="clear" w:color="auto" w:fill="FFFFFF"/>
     </w:rPr>
   </w:style>
 </w:styles>

</xml_diff>